<commit_message>
lab report written. requires editting.
</commit_message>
<xml_diff>
--- a/g04_lab5_report.docx
+++ b/g04_lab5_report.docx
@@ -134,14 +134,13 @@
       <w:r>
         <w:t xml:space="preserve"> Mealy-Type State Diagram for Controller</w:t>
       </w:r>
-      <w:bookmarkStart w:id="1" w:name="_GoBack"/>
-      <w:bookmarkEnd w:id="1"/>
     </w:p>
     <w:p>
       <w:pPr>
         <w:pStyle w:val="Heading1"/>
       </w:pPr>
       <w:r>
+        <w:lastRenderedPageBreak/>
         <w:t>Block Diagram of Entire System</w:t>
       </w:r>
     </w:p>
@@ -155,9 +154,9 @@
           <w:lang w:eastAsia="en-CA"/>
         </w:rPr>
         <w:drawing>
-          <wp:inline distT="0" distB="0" distL="0" distR="0" wp14:anchorId="4F52B1DC" wp14:editId="327E31CB">
-            <wp:extent cx="2181225" cy="3516089"/>
-            <wp:effectExtent l="0" t="0" r="0" b="8255"/>
+          <wp:inline distT="0" distB="0" distL="0" distR="0" wp14:anchorId="7273E7A8" wp14:editId="638B15E9">
+            <wp:extent cx="2030681" cy="3273415"/>
+            <wp:effectExtent l="0" t="0" r="8255" b="3810"/>
             <wp:docPr id="1" name="Picture 1"/>
             <wp:cNvGraphicFramePr>
               <a:graphicFrameLocks xmlns:a="http://schemas.openxmlformats.org/drawingml/2006/main" noChangeAspect="1"/>
@@ -178,7 +177,7 @@
                   <pic:spPr>
                     <a:xfrm>
                       <a:off x="0" y="0"/>
-                      <a:ext cx="2183934" cy="3520456"/>
+                      <a:ext cx="2035625" cy="3281385"/>
                     </a:xfrm>
                     <a:prstGeom prst="rect">
                       <a:avLst/>
@@ -215,261 +214,7 @@
         <w:pStyle w:val="Heading1"/>
       </w:pPr>
       <w:r>
-        <w:t>Description of System (detailed)</w:t>
-      </w:r>
-    </w:p>
-    <w:p/>
-    <w:p>
-      <w:pPr>
-        <w:pStyle w:val="Heading1"/>
-      </w:pPr>
-      <w:r>
-        <w:rPr>
-          <w:noProof/>
-          <w:lang w:eastAsia="en-CA"/>
-        </w:rPr>
-        <mc:AlternateContent>
-          <mc:Choice Requires="wps">
-            <w:drawing>
-              <wp:anchor distT="45720" distB="45720" distL="114300" distR="114300" simplePos="0" relativeHeight="251663360" behindDoc="1" locked="0" layoutInCell="1" allowOverlap="1" wp14:anchorId="7425BC44" wp14:editId="66B47868">
-                <wp:simplePos x="0" y="0"/>
-                <wp:positionH relativeFrom="column">
-                  <wp:posOffset>3048000</wp:posOffset>
-                </wp:positionH>
-                <wp:positionV relativeFrom="paragraph">
-                  <wp:posOffset>4409440</wp:posOffset>
-                </wp:positionV>
-                <wp:extent cx="314325" cy="1404620"/>
-                <wp:effectExtent l="0" t="0" r="0" b="6350"/>
-                <wp:wrapTight wrapText="bothSides">
-                  <wp:wrapPolygon edited="0">
-                    <wp:start x="3927" y="0"/>
-                    <wp:lineTo x="3927" y="21016"/>
-                    <wp:lineTo x="17018" y="21016"/>
-                    <wp:lineTo x="17018" y="0"/>
-                    <wp:lineTo x="3927" y="0"/>
-                  </wp:wrapPolygon>
-                </wp:wrapTight>
-                <wp:docPr id="11" name="Text Box 2"/>
-                <wp:cNvGraphicFramePr>
-                  <a:graphicFrameLocks xmlns:a="http://schemas.openxmlformats.org/drawingml/2006/main"/>
-                </wp:cNvGraphicFramePr>
-                <a:graphic xmlns:a="http://schemas.openxmlformats.org/drawingml/2006/main">
-                  <a:graphicData uri="http://schemas.microsoft.com/office/word/2010/wordprocessingShape">
-                    <wps:wsp>
-                      <wps:cNvSpPr txBox="1">
-                        <a:spLocks noChangeArrowheads="1"/>
-                      </wps:cNvSpPr>
-                      <wps:spPr bwMode="auto">
-                        <a:xfrm>
-                          <a:off x="0" y="0"/>
-                          <a:ext cx="314325" cy="1404620"/>
-                        </a:xfrm>
-                        <a:prstGeom prst="rect">
-                          <a:avLst/>
-                        </a:prstGeom>
-                        <a:noFill/>
-                        <a:ln w="9525">
-                          <a:noFill/>
-                          <a:miter lim="800000"/>
-                          <a:headEnd/>
-                          <a:tailEnd/>
-                        </a:ln>
-                      </wps:spPr>
-                      <wps:txbx>
-                        <w:txbxContent>
-                          <w:p>
-                            <w:pPr>
-                              <w:rPr>
-                                <w:b/>
-                                <w:color w:val="FF0000"/>
-                                <w:sz w:val="32"/>
-                              </w:rPr>
-                            </w:pPr>
-                            <w:r>
-                              <w:rPr>
-                                <w:b/>
-                                <w:color w:val="FF0000"/>
-                                <w:sz w:val="32"/>
-                              </w:rPr>
-                              <w:t>2</w:t>
-                            </w:r>
-                          </w:p>
-                        </w:txbxContent>
-                      </wps:txbx>
-                      <wps:bodyPr rot="0" vert="horz" wrap="square" lIns="91440" tIns="45720" rIns="91440" bIns="45720" anchor="t" anchorCtr="0">
-                        <a:spAutoFit/>
-                      </wps:bodyPr>
-                    </wps:wsp>
-                  </a:graphicData>
-                </a:graphic>
-                <wp14:sizeRelH relativeFrom="margin">
-                  <wp14:pctWidth>0</wp14:pctWidth>
-                </wp14:sizeRelH>
-                <wp14:sizeRelV relativeFrom="margin">
-                  <wp14:pctHeight>20000</wp14:pctHeight>
-                </wp14:sizeRelV>
-              </wp:anchor>
-            </w:drawing>
-          </mc:Choice>
-          <mc:Fallback>
-            <w:pict>
-              <v:shapetype w14:anchorId="7425BC44" id="_x0000_t202" coordsize="21600,21600" o:spt="202" path="m,l,21600r21600,l21600,xe">
-                <v:stroke joinstyle="miter"/>
-                <v:path gradientshapeok="t" o:connecttype="rect"/>
-              </v:shapetype>
-              <v:shape id="Text Box 2" o:spid="_x0000_s1026" type="#_x0000_t202" style="position:absolute;margin-left:240pt;margin-top:347.2pt;width:24.75pt;height:110.6pt;z-index:-251653120;visibility:visible;mso-wrap-style:square;mso-width-percent:0;mso-height-percent:200;mso-wrap-distance-left:9pt;mso-wrap-distance-top:3.6pt;mso-wrap-distance-right:9pt;mso-wrap-distance-bottom:3.6pt;mso-position-horizontal:absolute;mso-position-horizontal-relative:text;mso-position-vertical:absolute;mso-position-vertical-relative:text;mso-width-percent:0;mso-height-percent:200;mso-width-relative:margin;mso-height-relative:margin;v-text-anchor:top" o:gfxdata="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" filled="f" stroked="f">
-                <v:textbox style="mso-fit-shape-to-text:t">
-                  <w:txbxContent>
-                    <w:p>
-                      <w:pPr>
-                        <w:rPr>
-                          <w:b/>
-                          <w:color w:val="FF0000"/>
-                          <w:sz w:val="32"/>
-                        </w:rPr>
-                      </w:pPr>
-                      <w:r>
-                        <w:rPr>
-                          <w:b/>
-                          <w:color w:val="FF0000"/>
-                          <w:sz w:val="32"/>
-                        </w:rPr>
-                        <w:t>2</w:t>
-                      </w:r>
-                    </w:p>
-                  </w:txbxContent>
-                </v:textbox>
-                <w10:wrap type="tight"/>
-              </v:shape>
-            </w:pict>
-          </mc:Fallback>
-        </mc:AlternateContent>
-      </w:r>
-      <w:r>
-        <w:rPr>
-          <w:noProof/>
-          <w:lang w:eastAsia="en-CA"/>
-        </w:rPr>
-        <mc:AlternateContent>
-          <mc:Choice Requires="wps">
-            <w:drawing>
-              <wp:anchor distT="45720" distB="45720" distL="114300" distR="114300" simplePos="0" relativeHeight="251661312" behindDoc="1" locked="0" layoutInCell="1" allowOverlap="1" wp14:anchorId="0AE4BEE4" wp14:editId="047BED99">
-                <wp:simplePos x="0" y="0"/>
-                <wp:positionH relativeFrom="column">
-                  <wp:posOffset>2657475</wp:posOffset>
-                </wp:positionH>
-                <wp:positionV relativeFrom="paragraph">
-                  <wp:posOffset>4411980</wp:posOffset>
-                </wp:positionV>
-                <wp:extent cx="314325" cy="1404620"/>
-                <wp:effectExtent l="0" t="0" r="0" b="6350"/>
-                <wp:wrapTight wrapText="bothSides">
-                  <wp:wrapPolygon edited="0">
-                    <wp:start x="3927" y="0"/>
-                    <wp:lineTo x="3927" y="21016"/>
-                    <wp:lineTo x="17018" y="21016"/>
-                    <wp:lineTo x="17018" y="0"/>
-                    <wp:lineTo x="3927" y="0"/>
-                  </wp:wrapPolygon>
-                </wp:wrapTight>
-                <wp:docPr id="217" name="Text Box 2"/>
-                <wp:cNvGraphicFramePr>
-                  <a:graphicFrameLocks xmlns:a="http://schemas.openxmlformats.org/drawingml/2006/main"/>
-                </wp:cNvGraphicFramePr>
-                <a:graphic xmlns:a="http://schemas.openxmlformats.org/drawingml/2006/main">
-                  <a:graphicData uri="http://schemas.microsoft.com/office/word/2010/wordprocessingShape">
-                    <wps:wsp>
-                      <wps:cNvSpPr txBox="1">
-                        <a:spLocks noChangeArrowheads="1"/>
-                      </wps:cNvSpPr>
-                      <wps:spPr bwMode="auto">
-                        <a:xfrm>
-                          <a:off x="0" y="0"/>
-                          <a:ext cx="314325" cy="1404620"/>
-                        </a:xfrm>
-                        <a:prstGeom prst="rect">
-                          <a:avLst/>
-                        </a:prstGeom>
-                        <a:noFill/>
-                        <a:ln w="9525">
-                          <a:noFill/>
-                          <a:miter lim="800000"/>
-                          <a:headEnd/>
-                          <a:tailEnd/>
-                        </a:ln>
-                      </wps:spPr>
-                      <wps:txbx>
-                        <w:txbxContent>
-                          <w:p>
-                            <w:pPr>
-                              <w:rPr>
-                                <w:b/>
-                                <w:color w:val="FF0000"/>
-                                <w:sz w:val="32"/>
-                              </w:rPr>
-                            </w:pPr>
-                            <w:r>
-                              <w:rPr>
-                                <w:b/>
-                                <w:color w:val="FF0000"/>
-                                <w:sz w:val="32"/>
-                              </w:rPr>
-                              <w:t>1</w:t>
-                            </w:r>
-                          </w:p>
-                        </w:txbxContent>
-                      </wps:txbx>
-                      <wps:bodyPr rot="0" vert="horz" wrap="square" lIns="91440" tIns="45720" rIns="91440" bIns="45720" anchor="t" anchorCtr="0">
-                        <a:spAutoFit/>
-                      </wps:bodyPr>
-                    </wps:wsp>
-                  </a:graphicData>
-                </a:graphic>
-                <wp14:sizeRelH relativeFrom="margin">
-                  <wp14:pctWidth>0</wp14:pctWidth>
-                </wp14:sizeRelH>
-                <wp14:sizeRelV relativeFrom="margin">
-                  <wp14:pctHeight>20000</wp14:pctHeight>
-                </wp14:sizeRelV>
-              </wp:anchor>
-            </w:drawing>
-          </mc:Choice>
-          <mc:Fallback>
-            <w:pict>
-              <v:shape w14:anchorId="0AE4BEE4" id="_x0000_s1027" type="#_x0000_t202" style="position:absolute;margin-left:209.25pt;margin-top:347.4pt;width:24.75pt;height:110.6pt;z-index:-251655168;visibility:visible;mso-wrap-style:square;mso-width-percent:0;mso-height-percent:200;mso-wrap-distance-left:9pt;mso-wrap-distance-top:3.6pt;mso-wrap-distance-right:9pt;mso-wrap-distance-bottom:3.6pt;mso-position-horizontal:absolute;mso-position-horizontal-relative:text;mso-position-vertical:absolute;mso-position-vertical-relative:text;mso-width-percent:0;mso-height-percent:200;mso-width-relative:margin;mso-height-relative:margin;v-text-anchor:top" o:gfxdata="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" filled="f" stroked="f">
-                <v:textbox style="mso-fit-shape-to-text:t">
-                  <w:txbxContent>
-                    <w:p>
-                      <w:pPr>
-                        <w:rPr>
-                          <w:b/>
-                          <w:color w:val="FF0000"/>
-                          <w:sz w:val="32"/>
-                        </w:rPr>
-                      </w:pPr>
-                      <w:r>
-                        <w:rPr>
-                          <w:b/>
-                          <w:color w:val="FF0000"/>
-                          <w:sz w:val="32"/>
-                        </w:rPr>
-                        <w:t>1</w:t>
-                      </w:r>
-                    </w:p>
-                  </w:txbxContent>
-                </v:textbox>
-                <w10:wrap type="tight"/>
-              </v:shape>
-            </w:pict>
-          </mc:Fallback>
-        </mc:AlternateContent>
-      </w:r>
-      <w:r>
-        <w:t xml:space="preserve">Description of </w:t>
-      </w:r>
-      <w:r>
-        <w:t>User Interface</w:t>
+        <w:t>Description of System</w:t>
       </w:r>
     </w:p>
     <w:p>
@@ -482,18 +227,18 @@
           <w:lang w:eastAsia="en-CA"/>
         </w:rPr>
         <w:drawing>
-          <wp:anchor distT="0" distB="0" distL="114300" distR="114300" simplePos="0" relativeHeight="251660288" behindDoc="0" locked="0" layoutInCell="1" allowOverlap="1" wp14:anchorId="44FE7BE1" wp14:editId="71E34F30">
+          <wp:anchor distT="0" distB="0" distL="114300" distR="114300" simplePos="0" relativeHeight="251695104" behindDoc="0" locked="0" layoutInCell="1" allowOverlap="1" wp14:anchorId="3DF0B4C8" wp14:editId="56543585">
             <wp:simplePos x="0" y="0"/>
-            <wp:positionH relativeFrom="column">
-              <wp:posOffset>0</wp:posOffset>
+            <wp:positionH relativeFrom="margin">
+              <wp:posOffset>-421944</wp:posOffset>
             </wp:positionH>
             <wp:positionV relativeFrom="paragraph">
-              <wp:posOffset>0</wp:posOffset>
+              <wp:posOffset>288981</wp:posOffset>
             </wp:positionV>
-            <wp:extent cx="4762500" cy="4752975"/>
-            <wp:effectExtent l="0" t="0" r="0" b="9525"/>
+            <wp:extent cx="6971030" cy="3529965"/>
+            <wp:effectExtent l="0" t="0" r="1270" b="0"/>
             <wp:wrapTopAndBottom/>
-            <wp:docPr id="10" name="Picture 10" descr="http://www.terasic.com.tw/attachment/archive/83/image/image_40_thumb.jpg"/>
+            <wp:docPr id="26" name="Picture 26"/>
             <wp:cNvGraphicFramePr>
               <a:graphicFrameLocks xmlns:a="http://schemas.openxmlformats.org/drawingml/2006/main" noChangeAspect="1"/>
             </wp:cNvGraphicFramePr>
@@ -501,10 +246,8 @@
               <a:graphicData uri="http://schemas.openxmlformats.org/drawingml/2006/picture">
                 <pic:pic xmlns:pic="http://schemas.openxmlformats.org/drawingml/2006/picture">
                   <pic:nvPicPr>
-                    <pic:cNvPr id="0" name="Picture 3" descr="http://www.terasic.com.tw/attachment/archive/83/image/image_40_thumb.jpg"/>
-                    <pic:cNvPicPr>
-                      <a:picLocks noChangeAspect="1" noChangeArrowheads="1"/>
-                    </pic:cNvPicPr>
+                    <pic:cNvPr id="1" name=""/>
+                    <pic:cNvPicPr/>
                   </pic:nvPicPr>
                   <pic:blipFill>
                     <a:blip r:embed="rId10">
@@ -514,27 +257,28 @@
                         </a:ext>
                       </a:extLst>
                     </a:blip>
-                    <a:srcRect/>
                     <a:stretch>
                       <a:fillRect/>
                     </a:stretch>
                   </pic:blipFill>
-                  <pic:spPr bwMode="auto">
+                  <pic:spPr>
                     <a:xfrm>
                       <a:off x="0" y="0"/>
-                      <a:ext cx="4762500" cy="4752975"/>
+                      <a:ext cx="6971030" cy="3529965"/>
                     </a:xfrm>
                     <a:prstGeom prst="rect">
                       <a:avLst/>
                     </a:prstGeom>
-                    <a:noFill/>
-                    <a:ln>
-                      <a:noFill/>
-                    </a:ln>
                   </pic:spPr>
                 </pic:pic>
               </a:graphicData>
             </a:graphic>
+            <wp14:sizeRelH relativeFrom="margin">
+              <wp14:pctWidth>0</wp14:pctWidth>
+            </wp14:sizeRelH>
+            <wp14:sizeRelV relativeFrom="margin">
+              <wp14:pctHeight>0</wp14:pctHeight>
+            </wp14:sizeRelV>
           </wp:anchor>
         </w:drawing>
       </w:r>
@@ -543,7 +287,6 @@
       <w:pPr>
         <w:pStyle w:val="Caption"/>
       </w:pPr>
-      <w:bookmarkStart w:id="2" w:name="_Ref416450481"/>
       <w:r>
         <w:t xml:space="preserve">Figure </w:t>
       </w:r>
@@ -555,9 +298,2239 @@
           <w:t>3</w:t>
         </w:r>
       </w:fldSimple>
-      <w:bookmarkEnd w:id="2"/>
-      <w:r>
-        <w:t xml:space="preserve"> User Interface Guide</w:t>
+      <w:r>
+        <w:t xml:space="preserve"> </w:t>
+      </w:r>
+      <w:r>
+        <w:t>Block Diagram of Audio and Flash Interface</w:t>
+      </w:r>
+    </w:p>
+    <w:p>
+      <w:r>
+        <w:t xml:space="preserve">The overall music box control system made use of multiple components, including both hardware </w:t>
+      </w:r>
+      <w:proofErr w:type="gramStart"/>
+      <w:r>
+        <w:t>interface</w:t>
+      </w:r>
+      <w:proofErr w:type="gramEnd"/>
+      <w:r>
+        <w:t xml:space="preserve"> components and user control logic. </w:t>
+      </w:r>
+    </w:p>
+    <w:p>
+      <w:r>
+        <w:t>On the hardware level, there are modules that communicate with the flash memory and the audio interface. The flash read control module takes as inputs the music data comprised of note number, octave and volume for each note as well as a trigger signal, which tells the system when to begin a new note. The trigger signal is generated by the note timer component which in turn depends on the output of the tempo unit.</w:t>
+      </w:r>
+      <w:r>
+        <w:t xml:space="preserve"> The outputs of the flash read control are fed to the flash memory which retrieves the guitar strum, and to the audio interface which plays the note through the Altera board’s audio output. See </w:t>
+      </w:r>
+      <w:r>
+        <w:fldChar w:fldCharType="begin"/>
+      </w:r>
+      <w:r>
+        <w:instrText xml:space="preserve"> REF _Ref416600339 \h </w:instrText>
+      </w:r>
+      <w:r>
+        <w:fldChar w:fldCharType="separate"/>
+      </w:r>
+      <w:r>
+        <w:t xml:space="preserve">Figure </w:t>
+      </w:r>
+      <w:r>
+        <w:rPr>
+          <w:noProof/>
+        </w:rPr>
+        <w:t>3</w:t>
+      </w:r>
+      <w:r>
+        <w:fldChar w:fldCharType="end"/>
+      </w:r>
+      <w:r>
+        <w:t xml:space="preserve"> for the block diagram depicting the communication between these modules.</w:t>
+      </w:r>
+    </w:p>
+    <w:p>
+      <w:r>
+        <w:t>The user control of the system handles user input to generate the note information and trigger signal needed by the flash read control.</w:t>
+      </w:r>
+      <w:r>
+        <w:t xml:space="preserve"> First</w:t>
+      </w:r>
+      <w:r>
+        <w:t xml:space="preserve"> the timing of the song must be established. The user inputs the desired tempo in beats per minute on the slide switches which is then processed by the tempo circuit to output both a beat signal and a </w:t>
+      </w:r>
+      <w:proofErr w:type="spellStart"/>
+      <w:r>
+        <w:t>tempo_enable</w:t>
+      </w:r>
+      <w:proofErr w:type="spellEnd"/>
+      <w:r>
+        <w:t xml:space="preserve"> signal (a subdivision of the beat). The </w:t>
+      </w:r>
+      <w:proofErr w:type="spellStart"/>
+      <w:r>
+        <w:t>tempo_enable</w:t>
+      </w:r>
+      <w:proofErr w:type="spellEnd"/>
+      <w:r>
+        <w:t xml:space="preserve"> is sent to the note timer along with the note duration for a specific note</w:t>
+      </w:r>
+      <w:r>
+        <w:t xml:space="preserve"> which then produces the aforementioned trigger signal. At the same time, the note information needs to be retrieved. The note information is stored in a .</w:t>
+      </w:r>
+      <w:proofErr w:type="spellStart"/>
+      <w:r>
+        <w:t>mif</w:t>
+      </w:r>
+      <w:proofErr w:type="spellEnd"/>
+      <w:r>
+        <w:t xml:space="preserve"> file where each 16 bit entry contains all the data for a single note. This includes the note number, note duration,</w:t>
+      </w:r>
+      <w:r>
+        <w:t xml:space="preserve"> triplet bit, </w:t>
+      </w:r>
+      <w:r>
+        <w:t xml:space="preserve">loudness, octave, and a final bit indicating the termination of the song. </w:t>
+      </w:r>
+      <w:r>
+        <w:t>This structure requires a separate .</w:t>
+      </w:r>
+      <w:proofErr w:type="spellStart"/>
+      <w:r>
+        <w:t>mif</w:t>
+      </w:r>
+      <w:proofErr w:type="spellEnd"/>
+      <w:r>
+        <w:t xml:space="preserve"> file for each song. These .</w:t>
+      </w:r>
+      <w:proofErr w:type="spellStart"/>
+      <w:r>
+        <w:t>mif</w:t>
+      </w:r>
+      <w:proofErr w:type="spellEnd"/>
+      <w:r>
+        <w:t xml:space="preserve"> files are accessed via a look-up-table module provided by the LPM library. </w:t>
+      </w:r>
+      <w:r>
+        <w:t xml:space="preserve">Iteration over the data entries is directly controlled by the finite state machine. </w:t>
+      </w:r>
+    </w:p>
+    <w:p>
+      <w:pPr>
+        <w:rPr>
+          <w:noProof/>
+          <w:lang w:eastAsia="en-CA"/>
+        </w:rPr>
+      </w:pPr>
+      <w:r>
+        <w:t xml:space="preserve">In order for all the above components to function synchronously a robust controller is needed. This is implemented in the form of a Mealy finite state machine, in which the output is dependent on both the inputs to the system and its current state. Our controller has three states. The stopped state is the initial state of the system. In this state the address signal is set to 0, pointing to the first entry of the appropriate LUT, and all sound playback is suppressed. </w:t>
+      </w:r>
+      <w:r>
+        <w:t xml:space="preserve">Jumping to the played state is achieved by either a user-activated start signal or a </w:t>
+      </w:r>
+      <w:r>
+        <w:t xml:space="preserve">high </w:t>
+      </w:r>
+      <w:r>
+        <w:t>repeat</w:t>
+      </w:r>
+      <w:r>
+        <w:t xml:space="preserve"> signal</w:t>
+      </w:r>
+      <w:r>
+        <w:t xml:space="preserve">. Once in the played state, playback can begin! For each pulse of the trigger in this state, the LUT address is incremented by one and note data is read and fed to the hardware components. There are </w:t>
+      </w:r>
+      <w:r>
+        <w:t>three</w:t>
+      </w:r>
+      <w:r>
+        <w:t xml:space="preserve"> ways to leave this state. If the stop button is pressed by the user, or the end of song marker is reached the state will </w:t>
+      </w:r>
+      <w:r>
+        <w:t xml:space="preserve">switch </w:t>
+      </w:r>
+      <w:r>
+        <w:t xml:space="preserve">back to </w:t>
+      </w:r>
+      <w:proofErr w:type="gramStart"/>
+      <w:r>
+        <w:t>stopped</w:t>
+      </w:r>
+      <w:proofErr w:type="gramEnd"/>
+      <w:r>
+        <w:t>.</w:t>
+      </w:r>
+      <w:r>
+        <w:t xml:space="preserve"> If the pause slide switch is activated, the state will change to paused. The paused state is an idle state wherein playback </w:t>
+      </w:r>
+      <w:r>
+        <w:t>h</w:t>
+      </w:r>
+      <w:r>
+        <w:t xml:space="preserve">alts and the address signal is no longer incremented. The state will revert to played when the pause switch goes low. See </w:t>
+      </w:r>
+      <w:r>
+        <w:fldChar w:fldCharType="begin"/>
+      </w:r>
+      <w:r>
+        <w:instrText xml:space="preserve"> REF _Ref416450524 \h </w:instrText>
+      </w:r>
+      <w:r>
+        <w:fldChar w:fldCharType="separate"/>
+      </w:r>
+      <w:r>
+        <w:t xml:space="preserve">Figure </w:t>
+      </w:r>
+      <w:r>
+        <w:rPr>
+          <w:noProof/>
+        </w:rPr>
+        <w:t>1</w:t>
+      </w:r>
+      <w:r>
+        <w:fldChar w:fldCharType="end"/>
+      </w:r>
+      <w:r>
+        <w:t xml:space="preserve"> for a state diagram of the FSM</w:t>
+      </w:r>
+      <w:r>
+        <w:t xml:space="preserve"> and </w:t>
+      </w:r>
+      <w:r>
+        <w:fldChar w:fldCharType="begin"/>
+      </w:r>
+      <w:r>
+        <w:instrText xml:space="preserve"> REF _Ref416605931 \h </w:instrText>
+      </w:r>
+      <w:r>
+        <w:fldChar w:fldCharType="separate"/>
+      </w:r>
+      <w:r>
+        <w:t xml:space="preserve">Figure </w:t>
+      </w:r>
+      <w:r>
+        <w:rPr>
+          <w:noProof/>
+        </w:rPr>
+        <w:t>4</w:t>
+      </w:r>
+      <w:r>
+        <w:fldChar w:fldCharType="end"/>
+      </w:r>
+      <w:r>
+        <w:t xml:space="preserve"> for a block diagram of the FSM</w:t>
+      </w:r>
+      <w:r>
+        <w:t>.</w:t>
+      </w:r>
+      <w:r>
+        <w:rPr>
+          <w:noProof/>
+          <w:lang w:eastAsia="en-CA"/>
+        </w:rPr>
+        <w:t xml:space="preserve"> </w:t>
+      </w:r>
+    </w:p>
+    <w:p>
+      <w:r>
+        <w:rPr>
+          <w:noProof/>
+        </w:rPr>
+        <mc:AlternateContent>
+          <mc:Choice Requires="wps">
+            <w:drawing>
+              <wp:anchor distT="0" distB="0" distL="114300" distR="114300" simplePos="0" relativeHeight="251698176" behindDoc="0" locked="0" layoutInCell="1" allowOverlap="1" wp14:anchorId="4FDB2F9A" wp14:editId="26BDFE8A">
+                <wp:simplePos x="0" y="0"/>
+                <wp:positionH relativeFrom="margin">
+                  <wp:align>left</wp:align>
+                </wp:positionH>
+                <wp:positionV relativeFrom="paragraph">
+                  <wp:posOffset>2022227</wp:posOffset>
+                </wp:positionV>
+                <wp:extent cx="3211830" cy="635"/>
+                <wp:effectExtent l="0" t="0" r="7620" b="0"/>
+                <wp:wrapTopAndBottom/>
+                <wp:docPr id="28" name="Text Box 28"/>
+                <wp:cNvGraphicFramePr/>
+                <a:graphic xmlns:a="http://schemas.openxmlformats.org/drawingml/2006/main">
+                  <a:graphicData uri="http://schemas.microsoft.com/office/word/2010/wordprocessingShape">
+                    <wps:wsp>
+                      <wps:cNvSpPr txBox="1"/>
+                      <wps:spPr>
+                        <a:xfrm>
+                          <a:off x="0" y="0"/>
+                          <a:ext cx="3211830" cy="635"/>
+                        </a:xfrm>
+                        <a:prstGeom prst="rect">
+                          <a:avLst/>
+                        </a:prstGeom>
+                        <a:solidFill>
+                          <a:prstClr val="white"/>
+                        </a:solidFill>
+                        <a:ln>
+                          <a:noFill/>
+                        </a:ln>
+                        <a:effectLst/>
+                      </wps:spPr>
+                      <wps:txbx>
+                        <w:txbxContent>
+                          <w:p>
+                            <w:pPr>
+                              <w:pStyle w:val="Caption"/>
+                              <w:rPr>
+                                <w:noProof/>
+                              </w:rPr>
+                            </w:pPr>
+                            <w:bookmarkStart w:id="1" w:name="_Ref416605931"/>
+                            <w:r>
+                              <w:t xml:space="preserve">Figure </w:t>
+                            </w:r>
+                            <w:fldSimple w:instr=" SEQ Figure \* ARABIC ">
+                              <w:r>
+                                <w:rPr>
+                                  <w:noProof/>
+                                </w:rPr>
+                                <w:t>4</w:t>
+                              </w:r>
+                            </w:fldSimple>
+                            <w:bookmarkEnd w:id="1"/>
+                            <w:r>
+                              <w:t xml:space="preserve"> Block diagra</w:t>
+                            </w:r>
+                            <w:r>
+                              <w:t>m of controller</w:t>
+                            </w:r>
+                          </w:p>
+                        </w:txbxContent>
+                      </wps:txbx>
+                      <wps:bodyPr rot="0" spcFirstLastPara="0" vertOverflow="overflow" horzOverflow="overflow" vert="horz" wrap="square" lIns="0" tIns="0" rIns="0" bIns="0" numCol="1" spcCol="0" rtlCol="0" fromWordArt="0" anchor="t" anchorCtr="0" forceAA="0" compatLnSpc="1">
+                        <a:prstTxWarp prst="textNoShape">
+                          <a:avLst/>
+                        </a:prstTxWarp>
+                        <a:spAutoFit/>
+                      </wps:bodyPr>
+                    </wps:wsp>
+                  </a:graphicData>
+                </a:graphic>
+              </wp:anchor>
+            </w:drawing>
+          </mc:Choice>
+          <mc:Fallback>
+            <w:pict>
+              <v:shapetype w14:anchorId="4FDB2F9A" id="_x0000_t202" coordsize="21600,21600" o:spt="202" path="m,l,21600r21600,l21600,xe">
+                <v:stroke joinstyle="miter"/>
+                <v:path gradientshapeok="t" o:connecttype="rect"/>
+              </v:shapetype>
+              <v:shape id="Text Box 28" o:spid="_x0000_s1026" type="#_x0000_t202" style="position:absolute;margin-left:0;margin-top:159.25pt;width:252.9pt;height:.05pt;z-index:251698176;visibility:visible;mso-wrap-style:square;mso-wrap-distance-left:9pt;mso-wrap-distance-top:0;mso-wrap-distance-right:9pt;mso-wrap-distance-bottom:0;mso-position-horizontal:left;mso-position-horizontal-relative:margin;mso-position-vertical:absolute;mso-position-vertical-relative:text;v-text-anchor:top" o:gfxdata="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" stroked="f">
+                <v:textbox style="mso-fit-shape-to-text:t" inset="0,0,0,0">
+                  <w:txbxContent>
+                    <w:p>
+                      <w:pPr>
+                        <w:pStyle w:val="Caption"/>
+                        <w:rPr>
+                          <w:noProof/>
+                        </w:rPr>
+                      </w:pPr>
+                      <w:bookmarkStart w:id="2" w:name="_Ref416605931"/>
+                      <w:r>
+                        <w:t xml:space="preserve">Figure </w:t>
+                      </w:r>
+                      <w:fldSimple w:instr=" SEQ Figure \* ARABIC ">
+                        <w:r>
+                          <w:rPr>
+                            <w:noProof/>
+                          </w:rPr>
+                          <w:t>4</w:t>
+                        </w:r>
+                      </w:fldSimple>
+                      <w:bookmarkEnd w:id="2"/>
+                      <w:r>
+                        <w:t xml:space="preserve"> Block diagra</w:t>
+                      </w:r>
+                      <w:r>
+                        <w:t>m of controller</w:t>
+                      </w:r>
+                    </w:p>
+                  </w:txbxContent>
+                </v:textbox>
+                <w10:wrap type="topAndBottom" anchorx="margin"/>
+              </v:shape>
+            </w:pict>
+          </mc:Fallback>
+        </mc:AlternateContent>
+      </w:r>
+      <w:r>
+        <w:rPr>
+          <w:noProof/>
+          <w:lang w:eastAsia="en-CA"/>
+        </w:rPr>
+        <w:drawing>
+          <wp:anchor distT="0" distB="0" distL="114300" distR="114300" simplePos="0" relativeHeight="251696128" behindDoc="0" locked="0" layoutInCell="1" allowOverlap="1" wp14:anchorId="0D5339BE" wp14:editId="4CDAD86F">
+            <wp:simplePos x="0" y="0"/>
+            <wp:positionH relativeFrom="margin">
+              <wp:posOffset>-20917</wp:posOffset>
+            </wp:positionH>
+            <wp:positionV relativeFrom="paragraph">
+              <wp:posOffset>140529</wp:posOffset>
+            </wp:positionV>
+            <wp:extent cx="3211830" cy="1758950"/>
+            <wp:effectExtent l="0" t="0" r="7620" b="0"/>
+            <wp:wrapTopAndBottom/>
+            <wp:docPr id="27" name="Picture 27"/>
+            <wp:cNvGraphicFramePr>
+              <a:graphicFrameLocks xmlns:a="http://schemas.openxmlformats.org/drawingml/2006/main" noChangeAspect="1"/>
+            </wp:cNvGraphicFramePr>
+            <a:graphic xmlns:a="http://schemas.openxmlformats.org/drawingml/2006/main">
+              <a:graphicData uri="http://schemas.openxmlformats.org/drawingml/2006/picture">
+                <pic:pic xmlns:pic="http://schemas.openxmlformats.org/drawingml/2006/picture">
+                  <pic:nvPicPr>
+                    <pic:cNvPr id="1" name=""/>
+                    <pic:cNvPicPr/>
+                  </pic:nvPicPr>
+                  <pic:blipFill rotWithShape="1">
+                    <a:blip r:embed="rId11" cstate="print">
+                      <a:extLst>
+                        <a:ext uri="{28A0092B-C50C-407E-A947-70E740481C1C}">
+                          <a14:useLocalDpi xmlns:a14="http://schemas.microsoft.com/office/drawing/2010/main" val="0"/>
+                        </a:ext>
+                      </a:extLst>
+                    </a:blip>
+                    <a:srcRect t="6349"/>
+                    <a:stretch/>
+                  </pic:blipFill>
+                  <pic:spPr bwMode="auto">
+                    <a:xfrm>
+                      <a:off x="0" y="0"/>
+                      <a:ext cx="3211830" cy="1758950"/>
+                    </a:xfrm>
+                    <a:prstGeom prst="rect">
+                      <a:avLst/>
+                    </a:prstGeom>
+                    <a:ln>
+                      <a:noFill/>
+                    </a:ln>
+                    <a:extLst>
+                      <a:ext uri="{53640926-AAD7-44D8-BBD7-CCE9431645EC}">
+                        <a14:shadowObscured xmlns:a14="http://schemas.microsoft.com/office/drawing/2010/main"/>
+                      </a:ext>
+                    </a:extLst>
+                  </pic:spPr>
+                </pic:pic>
+              </a:graphicData>
+            </a:graphic>
+            <wp14:sizeRelH relativeFrom="margin">
+              <wp14:pctWidth>0</wp14:pctWidth>
+            </wp14:sizeRelH>
+            <wp14:sizeRelV relativeFrom="margin">
+              <wp14:pctHeight>0</wp14:pctHeight>
+            </wp14:sizeRelV>
+          </wp:anchor>
+        </w:drawing>
+      </w:r>
+    </w:p>
+    <w:p>
+      <w:pPr>
+        <w:pStyle w:val="Heading1"/>
+      </w:pPr>
+      <w:r>
+        <w:t xml:space="preserve">Description of </w:t>
+      </w:r>
+      <w:r>
+        <w:t>User Interface</w:t>
+      </w:r>
+    </w:p>
+    <w:p>
+      <w:pPr>
+        <w:rPr>
+          <w:rFonts w:asciiTheme="majorHAnsi" w:eastAsiaTheme="majorEastAsia" w:hAnsiTheme="majorHAnsi" w:cstheme="majorBidi"/>
+          <w:color w:val="2E74B5" w:themeColor="accent1" w:themeShade="BF"/>
+          <w:sz w:val="32"/>
+          <w:szCs w:val="32"/>
+        </w:rPr>
+      </w:pPr>
+      <w:r>
+        <w:rPr>
+          <w:noProof/>
+          <w:lang w:eastAsia="en-CA"/>
+        </w:rPr>
+        <mc:AlternateContent>
+          <mc:Choice Requires="wps">
+            <w:drawing>
+              <wp:anchor distT="0" distB="0" distL="114300" distR="114300" simplePos="0" relativeHeight="251687936" behindDoc="0" locked="0" layoutInCell="1" allowOverlap="1" wp14:anchorId="33DAAFAB" wp14:editId="67920983">
+                <wp:simplePos x="0" y="0"/>
+                <wp:positionH relativeFrom="column">
+                  <wp:posOffset>1655390</wp:posOffset>
+                </wp:positionH>
+                <wp:positionV relativeFrom="paragraph">
+                  <wp:posOffset>4115776</wp:posOffset>
+                </wp:positionV>
+                <wp:extent cx="190831" cy="243675"/>
+                <wp:effectExtent l="19050" t="19050" r="19050" b="23495"/>
+                <wp:wrapNone/>
+                <wp:docPr id="23" name="Oval 23"/>
+                <wp:cNvGraphicFramePr/>
+                <a:graphic xmlns:a="http://schemas.openxmlformats.org/drawingml/2006/main">
+                  <a:graphicData uri="http://schemas.microsoft.com/office/word/2010/wordprocessingShape">
+                    <wps:wsp>
+                      <wps:cNvSpPr/>
+                      <wps:spPr>
+                        <a:xfrm>
+                          <a:off x="0" y="0"/>
+                          <a:ext cx="190831" cy="243675"/>
+                        </a:xfrm>
+                        <a:prstGeom prst="ellipse">
+                          <a:avLst/>
+                        </a:prstGeom>
+                        <a:noFill/>
+                        <a:ln w="38100">
+                          <a:solidFill>
+                            <a:srgbClr val="FFFF00"/>
+                          </a:solidFill>
+                        </a:ln>
+                      </wps:spPr>
+                      <wps:style>
+                        <a:lnRef idx="2">
+                          <a:schemeClr val="accent1">
+                            <a:shade val="50000"/>
+                          </a:schemeClr>
+                        </a:lnRef>
+                        <a:fillRef idx="1">
+                          <a:schemeClr val="accent1"/>
+                        </a:fillRef>
+                        <a:effectRef idx="0">
+                          <a:schemeClr val="accent1"/>
+                        </a:effectRef>
+                        <a:fontRef idx="minor">
+                          <a:schemeClr val="lt1"/>
+                        </a:fontRef>
+                      </wps:style>
+                      <wps:bodyPr rot="0" spcFirstLastPara="0" vertOverflow="overflow" horzOverflow="overflow" vert="horz" wrap="square" lIns="91440" tIns="45720" rIns="91440" bIns="45720" numCol="1" spcCol="0" rtlCol="0" fromWordArt="0" anchor="ctr" anchorCtr="0" forceAA="0" compatLnSpc="1">
+                        <a:prstTxWarp prst="textNoShape">
+                          <a:avLst/>
+                        </a:prstTxWarp>
+                        <a:noAutofit/>
+                      </wps:bodyPr>
+                    </wps:wsp>
+                  </a:graphicData>
+                </a:graphic>
+              </wp:anchor>
+            </w:drawing>
+          </mc:Choice>
+          <mc:Fallback>
+            <w:pict>
+              <v:oval w14:anchorId="70863536" id="Oval 23" o:spid="_x0000_s1026" style="position:absolute;margin-left:130.35pt;margin-top:324.1pt;width:15.05pt;height:19.2pt;z-index:251687936;visibility:visible;mso-wrap-style:square;mso-wrap-distance-left:9pt;mso-wrap-distance-top:0;mso-wrap-distance-right:9pt;mso-wrap-distance-bottom:0;mso-position-horizontal:absolute;mso-position-horizontal-relative:text;mso-position-vertical:absolute;mso-position-vertical-relative:text;v-text-anchor:middle" o:gfxdata="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" filled="f" strokecolor="yellow" strokeweight="3pt">
+                <v:stroke joinstyle="miter"/>
+              </v:oval>
+            </w:pict>
+          </mc:Fallback>
+        </mc:AlternateContent>
+      </w:r>
+      <w:r>
+        <w:rPr>
+          <w:noProof/>
+        </w:rPr>
+        <mc:AlternateContent>
+          <mc:Choice Requires="wps">
+            <w:drawing>
+              <wp:anchor distT="0" distB="0" distL="114300" distR="114300" simplePos="0" relativeHeight="251694080" behindDoc="0" locked="0" layoutInCell="1" allowOverlap="1" wp14:anchorId="6883D0FC" wp14:editId="23F5510E">
+                <wp:simplePos x="0" y="0"/>
+                <wp:positionH relativeFrom="column">
+                  <wp:posOffset>-246711</wp:posOffset>
+                </wp:positionH>
+                <wp:positionV relativeFrom="paragraph">
+                  <wp:posOffset>4888035</wp:posOffset>
+                </wp:positionV>
+                <wp:extent cx="4333240" cy="635"/>
+                <wp:effectExtent l="0" t="0" r="0" b="0"/>
+                <wp:wrapTopAndBottom/>
+                <wp:docPr id="22" name="Text Box 22"/>
+                <wp:cNvGraphicFramePr/>
+                <a:graphic xmlns:a="http://schemas.openxmlformats.org/drawingml/2006/main">
+                  <a:graphicData uri="http://schemas.microsoft.com/office/word/2010/wordprocessingShape">
+                    <wps:wsp>
+                      <wps:cNvSpPr txBox="1"/>
+                      <wps:spPr>
+                        <a:xfrm>
+                          <a:off x="0" y="0"/>
+                          <a:ext cx="4333240" cy="635"/>
+                        </a:xfrm>
+                        <a:prstGeom prst="rect">
+                          <a:avLst/>
+                        </a:prstGeom>
+                        <a:solidFill>
+                          <a:prstClr val="white"/>
+                        </a:solidFill>
+                        <a:ln>
+                          <a:noFill/>
+                        </a:ln>
+                        <a:effectLst/>
+                      </wps:spPr>
+                      <wps:txbx>
+                        <w:txbxContent>
+                          <w:p>
+                            <w:pPr>
+                              <w:pStyle w:val="Caption"/>
+                              <w:rPr>
+                                <w:noProof/>
+                              </w:rPr>
+                            </w:pPr>
+                            <w:bookmarkStart w:id="3" w:name="_Ref416604218"/>
+                            <w:r>
+                              <w:t xml:space="preserve">Figure </w:t>
+                            </w:r>
+                            <w:fldSimple w:instr=" SEQ Figure \* ARABIC ">
+                              <w:r>
+                                <w:rPr>
+                                  <w:noProof/>
+                                </w:rPr>
+                                <w:t>5</w:t>
+                              </w:r>
+                            </w:fldSimple>
+                            <w:bookmarkEnd w:id="3"/>
+                            <w:r>
+                              <w:t xml:space="preserve"> User Interface Guide</w:t>
+                            </w:r>
+                          </w:p>
+                        </w:txbxContent>
+                      </wps:txbx>
+                      <wps:bodyPr rot="0" spcFirstLastPara="0" vertOverflow="overflow" horzOverflow="overflow" vert="horz" wrap="square" lIns="0" tIns="0" rIns="0" bIns="0" numCol="1" spcCol="0" rtlCol="0" fromWordArt="0" anchor="t" anchorCtr="0" forceAA="0" compatLnSpc="1">
+                        <a:prstTxWarp prst="textNoShape">
+                          <a:avLst/>
+                        </a:prstTxWarp>
+                        <a:spAutoFit/>
+                      </wps:bodyPr>
+                    </wps:wsp>
+                  </a:graphicData>
+                </a:graphic>
+              </wp:anchor>
+            </w:drawing>
+          </mc:Choice>
+          <mc:Fallback>
+            <w:pict>
+              <v:shape w14:anchorId="6883D0FC" id="Text Box 22" o:spid="_x0000_s1027" type="#_x0000_t202" style="position:absolute;margin-left:-19.45pt;margin-top:384.9pt;width:341.2pt;height:.05pt;z-index:251694080;visibility:visible;mso-wrap-style:square;mso-wrap-distance-left:9pt;mso-wrap-distance-top:0;mso-wrap-distance-right:9pt;mso-wrap-distance-bottom:0;mso-position-horizontal:absolute;mso-position-horizontal-relative:text;mso-position-vertical:absolute;mso-position-vertical-relative:text;v-text-anchor:top" o:gfxdata="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" stroked="f">
+                <v:textbox style="mso-fit-shape-to-text:t" inset="0,0,0,0">
+                  <w:txbxContent>
+                    <w:p>
+                      <w:pPr>
+                        <w:pStyle w:val="Caption"/>
+                        <w:rPr>
+                          <w:noProof/>
+                        </w:rPr>
+                      </w:pPr>
+                      <w:bookmarkStart w:id="4" w:name="_Ref416604218"/>
+                      <w:r>
+                        <w:t xml:space="preserve">Figure </w:t>
+                      </w:r>
+                      <w:fldSimple w:instr=" SEQ Figure \* ARABIC ">
+                        <w:r>
+                          <w:rPr>
+                            <w:noProof/>
+                          </w:rPr>
+                          <w:t>5</w:t>
+                        </w:r>
+                      </w:fldSimple>
+                      <w:bookmarkEnd w:id="4"/>
+                      <w:r>
+                        <w:t xml:space="preserve"> User Interface Guide</w:t>
+                      </w:r>
+                    </w:p>
+                  </w:txbxContent>
+                </v:textbox>
+                <w10:wrap type="topAndBottom"/>
+              </v:shape>
+            </w:pict>
+          </mc:Fallback>
+        </mc:AlternateContent>
+      </w:r>
+      <w:r>
+        <w:rPr>
+          <w:noProof/>
+          <w:lang w:eastAsia="en-CA"/>
+        </w:rPr>
+        <w:drawing>
+          <wp:anchor distT="0" distB="0" distL="114300" distR="114300" simplePos="0" relativeHeight="251688960" behindDoc="1" locked="0" layoutInCell="1" allowOverlap="1" wp14:anchorId="15334315" wp14:editId="6AA12A8F">
+            <wp:simplePos x="0" y="0"/>
+            <wp:positionH relativeFrom="column">
+              <wp:posOffset>3855610</wp:posOffset>
+            </wp:positionH>
+            <wp:positionV relativeFrom="paragraph">
+              <wp:posOffset>1102619</wp:posOffset>
+            </wp:positionV>
+            <wp:extent cx="2723515" cy="3257550"/>
+            <wp:effectExtent l="0" t="0" r="635" b="0"/>
+            <wp:wrapTopAndBottom/>
+            <wp:docPr id="25" name="Picture 25"/>
+            <wp:cNvGraphicFramePr>
+              <a:graphicFrameLocks xmlns:a="http://schemas.openxmlformats.org/drawingml/2006/main" noChangeAspect="1"/>
+            </wp:cNvGraphicFramePr>
+            <a:graphic xmlns:a="http://schemas.openxmlformats.org/drawingml/2006/main">
+              <a:graphicData uri="http://schemas.openxmlformats.org/drawingml/2006/picture">
+                <pic:pic xmlns:pic="http://schemas.openxmlformats.org/drawingml/2006/picture">
+                  <pic:nvPicPr>
+                    <pic:cNvPr id="1" name=""/>
+                    <pic:cNvPicPr/>
+                  </pic:nvPicPr>
+                  <pic:blipFill>
+                    <a:blip r:embed="rId12">
+                      <a:extLst>
+                        <a:ext uri="{28A0092B-C50C-407E-A947-70E740481C1C}">
+                          <a14:useLocalDpi xmlns:a14="http://schemas.microsoft.com/office/drawing/2010/main" val="0"/>
+                        </a:ext>
+                      </a:extLst>
+                    </a:blip>
+                    <a:stretch>
+                      <a:fillRect/>
+                    </a:stretch>
+                  </pic:blipFill>
+                  <pic:spPr>
+                    <a:xfrm>
+                      <a:off x="0" y="0"/>
+                      <a:ext cx="2723515" cy="3257550"/>
+                    </a:xfrm>
+                    <a:prstGeom prst="rect">
+                      <a:avLst/>
+                    </a:prstGeom>
+                  </pic:spPr>
+                </pic:pic>
+              </a:graphicData>
+            </a:graphic>
+            <wp14:sizeRelH relativeFrom="margin">
+              <wp14:pctWidth>0</wp14:pctWidth>
+            </wp14:sizeRelH>
+            <wp14:sizeRelV relativeFrom="margin">
+              <wp14:pctHeight>0</wp14:pctHeight>
+            </wp14:sizeRelV>
+          </wp:anchor>
+        </w:drawing>
+      </w:r>
+      <w:r>
+        <w:rPr>
+          <w:noProof/>
+          <w:lang w:eastAsia="en-CA"/>
+        </w:rPr>
+        <mc:AlternateContent>
+          <mc:Choice Requires="wpg">
+            <w:drawing>
+              <wp:anchor distT="0" distB="0" distL="114300" distR="114300" simplePos="0" relativeHeight="251686912" behindDoc="0" locked="0" layoutInCell="1" allowOverlap="1" wp14:anchorId="43EA970D" wp14:editId="19B1A52B">
+                <wp:simplePos x="0" y="0"/>
+                <wp:positionH relativeFrom="margin">
+                  <wp:posOffset>-477299</wp:posOffset>
+                </wp:positionH>
+                <wp:positionV relativeFrom="paragraph">
+                  <wp:posOffset>523626</wp:posOffset>
+                </wp:positionV>
+                <wp:extent cx="4333240" cy="4428490"/>
+                <wp:effectExtent l="0" t="0" r="0" b="0"/>
+                <wp:wrapTopAndBottom/>
+                <wp:docPr id="24" name="Group 24"/>
+                <wp:cNvGraphicFramePr/>
+                <a:graphic xmlns:a="http://schemas.openxmlformats.org/drawingml/2006/main">
+                  <a:graphicData uri="http://schemas.microsoft.com/office/word/2010/wordprocessingGroup">
+                    <wpg:wgp>
+                      <wpg:cNvGrpSpPr/>
+                      <wpg:grpSpPr>
+                        <a:xfrm>
+                          <a:off x="0" y="0"/>
+                          <a:ext cx="4333240" cy="4428490"/>
+                          <a:chOff x="0" y="0"/>
+                          <a:chExt cx="4762500" cy="4752975"/>
+                        </a:xfrm>
+                      </wpg:grpSpPr>
+                      <pic:pic xmlns:pic="http://schemas.openxmlformats.org/drawingml/2006/picture">
+                        <pic:nvPicPr>
+                          <pic:cNvPr id="10" name="Picture 10" descr="http://www.terasic.com.tw/attachment/archive/83/image/image_40_thumb.jpg"/>
+                          <pic:cNvPicPr>
+                            <a:picLocks noChangeAspect="1"/>
+                          </pic:cNvPicPr>
+                        </pic:nvPicPr>
+                        <pic:blipFill>
+                          <a:blip r:embed="rId13">
+                            <a:extLst>
+                              <a:ext uri="{28A0092B-C50C-407E-A947-70E740481C1C}">
+                                <a14:useLocalDpi xmlns:a14="http://schemas.microsoft.com/office/drawing/2010/main" val="0"/>
+                              </a:ext>
+                            </a:extLst>
+                          </a:blip>
+                          <a:srcRect/>
+                          <a:stretch>
+                            <a:fillRect/>
+                          </a:stretch>
+                        </pic:blipFill>
+                        <pic:spPr bwMode="auto">
+                          <a:xfrm>
+                            <a:off x="0" y="0"/>
+                            <a:ext cx="4762500" cy="4752975"/>
+                          </a:xfrm>
+                          <a:prstGeom prst="rect">
+                            <a:avLst/>
+                          </a:prstGeom>
+                          <a:noFill/>
+                          <a:ln>
+                            <a:noFill/>
+                          </a:ln>
+                        </pic:spPr>
+                      </pic:pic>
+                      <wpg:grpSp>
+                        <wpg:cNvPr id="21" name="Group 21"/>
+                        <wpg:cNvGrpSpPr/>
+                        <wpg:grpSpPr>
+                          <a:xfrm>
+                            <a:off x="485030" y="3387256"/>
+                            <a:ext cx="3629025" cy="1310640"/>
+                            <a:chOff x="0" y="0"/>
+                            <a:chExt cx="3629025" cy="1310640"/>
+                          </a:xfrm>
+                        </wpg:grpSpPr>
+                        <wps:wsp>
+                          <wps:cNvPr id="217" name="Text Box 2"/>
+                          <wps:cNvSpPr txBox="1">
+                            <a:spLocks noChangeArrowheads="1"/>
+                          </wps:cNvSpPr>
+                          <wps:spPr bwMode="auto">
+                            <a:xfrm>
+                              <a:off x="2178050" y="749300"/>
+                              <a:ext cx="314325" cy="469900"/>
+                            </a:xfrm>
+                            <a:prstGeom prst="rect">
+                              <a:avLst/>
+                            </a:prstGeom>
+                            <a:noFill/>
+                            <a:ln w="9525">
+                              <a:noFill/>
+                              <a:miter lim="800000"/>
+                              <a:headEnd/>
+                              <a:tailEnd/>
+                            </a:ln>
+                          </wps:spPr>
+                          <wps:txbx>
+                            <w:txbxContent>
+                              <w:p>
+                                <w:pPr>
+                                  <w:rPr>
+                                    <w:b/>
+                                    <w:color w:val="FF0000"/>
+                                    <w:sz w:val="32"/>
+                                  </w:rPr>
+                                </w:pPr>
+                                <w:r>
+                                  <w:rPr>
+                                    <w:b/>
+                                    <w:color w:val="FF0000"/>
+                                    <w:sz w:val="32"/>
+                                  </w:rPr>
+                                  <w:t>1</w:t>
+                                </w:r>
+                              </w:p>
+                            </w:txbxContent>
+                          </wps:txbx>
+                          <wps:bodyPr rot="0" vert="horz" wrap="square" lIns="91440" tIns="45720" rIns="91440" bIns="45720" anchor="t" anchorCtr="0">
+                            <a:noAutofit/>
+                          </wps:bodyPr>
+                        </wps:wsp>
+                        <wps:wsp>
+                          <wps:cNvPr id="11" name="Text Box 2"/>
+                          <wps:cNvSpPr txBox="1">
+                            <a:spLocks noChangeArrowheads="1"/>
+                          </wps:cNvSpPr>
+                          <wps:spPr bwMode="auto">
+                            <a:xfrm>
+                              <a:off x="2565400" y="749300"/>
+                              <a:ext cx="314325" cy="469900"/>
+                            </a:xfrm>
+                            <a:prstGeom prst="rect">
+                              <a:avLst/>
+                            </a:prstGeom>
+                            <a:noFill/>
+                            <a:ln w="9525">
+                              <a:noFill/>
+                              <a:miter lim="800000"/>
+                              <a:headEnd/>
+                              <a:tailEnd/>
+                            </a:ln>
+                          </wps:spPr>
+                          <wps:txbx>
+                            <w:txbxContent>
+                              <w:p>
+                                <w:pPr>
+                                  <w:rPr>
+                                    <w:b/>
+                                    <w:color w:val="FF0000"/>
+                                    <w:sz w:val="32"/>
+                                  </w:rPr>
+                                </w:pPr>
+                                <w:r>
+                                  <w:rPr>
+                                    <w:b/>
+                                    <w:color w:val="FF0000"/>
+                                    <w:sz w:val="32"/>
+                                  </w:rPr>
+                                  <w:t>2</w:t>
+                                </w:r>
+                              </w:p>
+                            </w:txbxContent>
+                          </wps:txbx>
+                          <wps:bodyPr rot="0" vert="horz" wrap="square" lIns="91440" tIns="45720" rIns="91440" bIns="45720" anchor="t" anchorCtr="0">
+                            <a:noAutofit/>
+                          </wps:bodyPr>
+                        </wps:wsp>
+                        <wps:wsp>
+                          <wps:cNvPr id="2" name="Text Box 2"/>
+                          <wps:cNvSpPr txBox="1">
+                            <a:spLocks noChangeArrowheads="1"/>
+                          </wps:cNvSpPr>
+                          <wps:spPr bwMode="auto">
+                            <a:xfrm>
+                              <a:off x="2940050" y="736600"/>
+                              <a:ext cx="314325" cy="469900"/>
+                            </a:xfrm>
+                            <a:prstGeom prst="rect">
+                              <a:avLst/>
+                            </a:prstGeom>
+                            <a:noFill/>
+                            <a:ln w="9525">
+                              <a:noFill/>
+                              <a:miter lim="800000"/>
+                              <a:headEnd/>
+                              <a:tailEnd/>
+                            </a:ln>
+                          </wps:spPr>
+                          <wps:txbx>
+                            <w:txbxContent>
+                              <w:p>
+                                <w:pPr>
+                                  <w:rPr>
+                                    <w:b/>
+                                    <w:color w:val="FF0000"/>
+                                    <w:sz w:val="32"/>
+                                  </w:rPr>
+                                </w:pPr>
+                                <w:r>
+                                  <w:rPr>
+                                    <w:b/>
+                                    <w:color w:val="FF0000"/>
+                                    <w:sz w:val="32"/>
+                                  </w:rPr>
+                                  <w:t>3</w:t>
+                                </w:r>
+                              </w:p>
+                            </w:txbxContent>
+                          </wps:txbx>
+                          <wps:bodyPr rot="0" vert="horz" wrap="square" lIns="91440" tIns="45720" rIns="91440" bIns="45720" anchor="t" anchorCtr="0">
+                            <a:noAutofit/>
+                          </wps:bodyPr>
+                        </wps:wsp>
+                        <wps:wsp>
+                          <wps:cNvPr id="3" name="Text Box 2"/>
+                          <wps:cNvSpPr txBox="1">
+                            <a:spLocks noChangeArrowheads="1"/>
+                          </wps:cNvSpPr>
+                          <wps:spPr bwMode="auto">
+                            <a:xfrm>
+                              <a:off x="3314700" y="730250"/>
+                              <a:ext cx="314325" cy="469900"/>
+                            </a:xfrm>
+                            <a:prstGeom prst="rect">
+                              <a:avLst/>
+                            </a:prstGeom>
+                            <a:noFill/>
+                            <a:ln w="9525">
+                              <a:noFill/>
+                              <a:miter lim="800000"/>
+                              <a:headEnd/>
+                              <a:tailEnd/>
+                            </a:ln>
+                          </wps:spPr>
+                          <wps:txbx>
+                            <w:txbxContent>
+                              <w:p>
+                                <w:pPr>
+                                  <w:rPr>
+                                    <w:b/>
+                                    <w:color w:val="FF0000"/>
+                                    <w:sz w:val="32"/>
+                                  </w:rPr>
+                                </w:pPr>
+                                <w:r>
+                                  <w:rPr>
+                                    <w:b/>
+                                    <w:color w:val="FF0000"/>
+                                    <w:sz w:val="32"/>
+                                  </w:rPr>
+                                  <w:t>4</w:t>
+                                </w:r>
+                              </w:p>
+                            </w:txbxContent>
+                          </wps:txbx>
+                          <wps:bodyPr rot="0" vert="horz" wrap="square" lIns="91440" tIns="45720" rIns="91440" bIns="45720" anchor="t" anchorCtr="0">
+                            <a:noAutofit/>
+                          </wps:bodyPr>
+                        </wps:wsp>
+                        <wps:wsp>
+                          <wps:cNvPr id="4" name="Text Box 2"/>
+                          <wps:cNvSpPr txBox="1">
+                            <a:spLocks noChangeArrowheads="1"/>
+                          </wps:cNvSpPr>
+                          <wps:spPr bwMode="auto">
+                            <a:xfrm>
+                              <a:off x="19050" y="6350"/>
+                              <a:ext cx="314325" cy="605790"/>
+                            </a:xfrm>
+                            <a:prstGeom prst="rect">
+                              <a:avLst/>
+                            </a:prstGeom>
+                            <a:noFill/>
+                            <a:ln w="9525">
+                              <a:noFill/>
+                              <a:miter lim="800000"/>
+                              <a:headEnd/>
+                              <a:tailEnd/>
+                            </a:ln>
+                          </wps:spPr>
+                          <wps:txbx>
+                            <w:txbxContent>
+                              <w:p>
+                                <w:pPr>
+                                  <w:rPr>
+                                    <w:b/>
+                                    <w:bCs/>
+                                    <w:color w:val="7030A0"/>
+                                    <w:sz w:val="44"/>
+                                    <w:szCs w:val="32"/>
+                                    <w14:shadow w14:blurRad="38100" w14:dist="19050" w14:dir="2700000" w14:sx="100000" w14:sy="100000" w14:kx="0" w14:ky="0" w14:algn="tl">
+                                      <w14:schemeClr w14:val="dk1">
+                                        <w14:alpha w14:val="60000"/>
+                                      </w14:schemeClr>
+                                    </w14:shadow>
+                                    <w14:textOutline w14:w="0" w14:cap="flat" w14:cmpd="sng" w14:algn="ctr">
+                                      <w14:noFill/>
+                                      <w14:prstDash w14:val="solid"/>
+                                      <w14:round/>
+                                    </w14:textOutline>
+                                  </w:rPr>
+                                </w:pPr>
+                                <w:r>
+                                  <w:rPr>
+                                    <w:b/>
+                                    <w:bCs/>
+                                    <w:color w:val="7030A0"/>
+                                    <w:sz w:val="44"/>
+                                    <w:szCs w:val="32"/>
+                                    <w14:shadow w14:blurRad="38100" w14:dist="19050" w14:dir="2700000" w14:sx="100000" w14:sy="100000" w14:kx="0" w14:ky="0" w14:algn="tl">
+                                      <w14:schemeClr w14:val="dk1">
+                                        <w14:alpha w14:val="60000"/>
+                                      </w14:schemeClr>
+                                    </w14:shadow>
+                                    <w14:textOutline w14:w="0" w14:cap="flat" w14:cmpd="sng" w14:algn="ctr">
+                                      <w14:noFill/>
+                                      <w14:prstDash w14:val="solid"/>
+                                      <w14:round/>
+                                    </w14:textOutline>
+                                  </w:rPr>
+                                  <w:t>1</w:t>
+                                </w:r>
+                              </w:p>
+                            </w:txbxContent>
+                          </wps:txbx>
+                          <wps:bodyPr rot="0" vert="horz" wrap="square" lIns="91440" tIns="45720" rIns="91440" bIns="45720" anchor="t" anchorCtr="0">
+                            <a:noAutofit/>
+                          </wps:bodyPr>
+                        </wps:wsp>
+                        <wps:wsp>
+                          <wps:cNvPr id="5" name="Text Box 2"/>
+                          <wps:cNvSpPr txBox="1">
+                            <a:spLocks noChangeArrowheads="1"/>
+                          </wps:cNvSpPr>
+                          <wps:spPr bwMode="auto">
+                            <a:xfrm>
+                              <a:off x="234950" y="0"/>
+                              <a:ext cx="314325" cy="605790"/>
+                            </a:xfrm>
+                            <a:prstGeom prst="rect">
+                              <a:avLst/>
+                            </a:prstGeom>
+                            <a:noFill/>
+                            <a:ln w="9525">
+                              <a:noFill/>
+                              <a:miter lim="800000"/>
+                              <a:headEnd/>
+                              <a:tailEnd/>
+                            </a:ln>
+                          </wps:spPr>
+                          <wps:txbx>
+                            <w:txbxContent>
+                              <w:p>
+                                <w:pPr>
+                                  <w:rPr>
+                                    <w:b/>
+                                    <w:bCs/>
+                                    <w:color w:val="7030A0"/>
+                                    <w:sz w:val="44"/>
+                                    <w:szCs w:val="32"/>
+                                    <w14:shadow w14:blurRad="38100" w14:dist="19050" w14:dir="2700000" w14:sx="100000" w14:sy="100000" w14:kx="0" w14:ky="0" w14:algn="tl">
+                                      <w14:schemeClr w14:val="dk1">
+                                        <w14:alpha w14:val="60000"/>
+                                      </w14:schemeClr>
+                                    </w14:shadow>
+                                    <w14:textOutline w14:w="0" w14:cap="flat" w14:cmpd="sng" w14:algn="ctr">
+                                      <w14:noFill/>
+                                      <w14:prstDash w14:val="solid"/>
+                                      <w14:round/>
+                                    </w14:textOutline>
+                                  </w:rPr>
+                                </w:pPr>
+                                <w:r>
+                                  <w:rPr>
+                                    <w:b/>
+                                    <w:bCs/>
+                                    <w:color w:val="7030A0"/>
+                                    <w:sz w:val="44"/>
+                                    <w:szCs w:val="32"/>
+                                    <w14:shadow w14:blurRad="38100" w14:dist="19050" w14:dir="2700000" w14:sx="100000" w14:sy="100000" w14:kx="0" w14:ky="0" w14:algn="tl">
+                                      <w14:schemeClr w14:val="dk1">
+                                        <w14:alpha w14:val="60000"/>
+                                      </w14:schemeClr>
+                                    </w14:shadow>
+                                    <w14:textOutline w14:w="0" w14:cap="flat" w14:cmpd="sng" w14:algn="ctr">
+                                      <w14:noFill/>
+                                      <w14:prstDash w14:val="solid"/>
+                                      <w14:round/>
+                                    </w14:textOutline>
+                                  </w:rPr>
+                                  <w:t>2</w:t>
+                                </w:r>
+                              </w:p>
+                            </w:txbxContent>
+                          </wps:txbx>
+                          <wps:bodyPr rot="0" vert="horz" wrap="square" lIns="91440" tIns="45720" rIns="91440" bIns="45720" anchor="t" anchorCtr="0">
+                            <a:noAutofit/>
+                          </wps:bodyPr>
+                        </wps:wsp>
+                        <wps:wsp>
+                          <wps:cNvPr id="6" name="Text Box 2"/>
+                          <wps:cNvSpPr txBox="1">
+                            <a:spLocks noChangeArrowheads="1"/>
+                          </wps:cNvSpPr>
+                          <wps:spPr bwMode="auto">
+                            <a:xfrm>
+                              <a:off x="457200" y="0"/>
+                              <a:ext cx="314325" cy="605790"/>
+                            </a:xfrm>
+                            <a:prstGeom prst="rect">
+                              <a:avLst/>
+                            </a:prstGeom>
+                            <a:noFill/>
+                            <a:ln w="9525">
+                              <a:noFill/>
+                              <a:miter lim="800000"/>
+                              <a:headEnd/>
+                              <a:tailEnd/>
+                            </a:ln>
+                          </wps:spPr>
+                          <wps:txbx>
+                            <w:txbxContent>
+                              <w:p>
+                                <w:pPr>
+                                  <w:rPr>
+                                    <w:b/>
+                                    <w:bCs/>
+                                    <w:color w:val="7030A0"/>
+                                    <w:sz w:val="44"/>
+                                    <w:szCs w:val="32"/>
+                                    <w14:shadow w14:blurRad="38100" w14:dist="19050" w14:dir="2700000" w14:sx="100000" w14:sy="100000" w14:kx="0" w14:ky="0" w14:algn="tl">
+                                      <w14:schemeClr w14:val="dk1">
+                                        <w14:alpha w14:val="60000"/>
+                                      </w14:schemeClr>
+                                    </w14:shadow>
+                                    <w14:textOutline w14:w="0" w14:cap="flat" w14:cmpd="sng" w14:algn="ctr">
+                                      <w14:noFill/>
+                                      <w14:prstDash w14:val="solid"/>
+                                      <w14:round/>
+                                    </w14:textOutline>
+                                  </w:rPr>
+                                </w:pPr>
+                                <w:r>
+                                  <w:rPr>
+                                    <w:b/>
+                                    <w:bCs/>
+                                    <w:color w:val="7030A0"/>
+                                    <w:sz w:val="44"/>
+                                    <w:szCs w:val="32"/>
+                                    <w14:shadow w14:blurRad="38100" w14:dist="19050" w14:dir="2700000" w14:sx="100000" w14:sy="100000" w14:kx="0" w14:ky="0" w14:algn="tl">
+                                      <w14:schemeClr w14:val="dk1">
+                                        <w14:alpha w14:val="60000"/>
+                                      </w14:schemeClr>
+                                    </w14:shadow>
+                                    <w14:textOutline w14:w="0" w14:cap="flat" w14:cmpd="sng" w14:algn="ctr">
+                                      <w14:noFill/>
+                                      <w14:prstDash w14:val="solid"/>
+                                      <w14:round/>
+                                    </w14:textOutline>
+                                  </w:rPr>
+                                  <w:t>3</w:t>
+                                </w:r>
+                              </w:p>
+                            </w:txbxContent>
+                          </wps:txbx>
+                          <wps:bodyPr rot="0" vert="horz" wrap="square" lIns="91440" tIns="45720" rIns="91440" bIns="45720" anchor="t" anchorCtr="0">
+                            <a:noAutofit/>
+                          </wps:bodyPr>
+                        </wps:wsp>
+                        <wps:wsp>
+                          <wps:cNvPr id="8" name="Text Box 2"/>
+                          <wps:cNvSpPr txBox="1">
+                            <a:spLocks noChangeArrowheads="1"/>
+                          </wps:cNvSpPr>
+                          <wps:spPr bwMode="auto">
+                            <a:xfrm>
+                              <a:off x="660400" y="12700"/>
+                              <a:ext cx="314325" cy="605790"/>
+                            </a:xfrm>
+                            <a:prstGeom prst="rect">
+                              <a:avLst/>
+                            </a:prstGeom>
+                            <a:noFill/>
+                            <a:ln w="9525">
+                              <a:noFill/>
+                              <a:miter lim="800000"/>
+                              <a:headEnd/>
+                              <a:tailEnd/>
+                            </a:ln>
+                          </wps:spPr>
+                          <wps:txbx>
+                            <w:txbxContent>
+                              <w:p>
+                                <w:pPr>
+                                  <w:rPr>
+                                    <w:b/>
+                                    <w:bCs/>
+                                    <w:color w:val="7030A0"/>
+                                    <w:sz w:val="44"/>
+                                    <w:szCs w:val="32"/>
+                                    <w14:shadow w14:blurRad="38100" w14:dist="19050" w14:dir="2700000" w14:sx="100000" w14:sy="100000" w14:kx="0" w14:ky="0" w14:algn="tl">
+                                      <w14:schemeClr w14:val="dk1">
+                                        <w14:alpha w14:val="60000"/>
+                                      </w14:schemeClr>
+                                    </w14:shadow>
+                                    <w14:textOutline w14:w="0" w14:cap="flat" w14:cmpd="sng" w14:algn="ctr">
+                                      <w14:noFill/>
+                                      <w14:prstDash w14:val="solid"/>
+                                      <w14:round/>
+                                    </w14:textOutline>
+                                  </w:rPr>
+                                </w:pPr>
+                                <w:r>
+                                  <w:rPr>
+                                    <w:b/>
+                                    <w:bCs/>
+                                    <w:color w:val="7030A0"/>
+                                    <w:sz w:val="44"/>
+                                    <w:szCs w:val="32"/>
+                                    <w14:shadow w14:blurRad="38100" w14:dist="19050" w14:dir="2700000" w14:sx="100000" w14:sy="100000" w14:kx="0" w14:ky="0" w14:algn="tl">
+                                      <w14:schemeClr w14:val="dk1">
+                                        <w14:alpha w14:val="60000"/>
+                                      </w14:schemeClr>
+                                    </w14:shadow>
+                                    <w14:textOutline w14:w="0" w14:cap="flat" w14:cmpd="sng" w14:algn="ctr">
+                                      <w14:noFill/>
+                                      <w14:prstDash w14:val="solid"/>
+                                      <w14:round/>
+                                    </w14:textOutline>
+                                  </w:rPr>
+                                  <w:t>4</w:t>
+                                </w:r>
+                              </w:p>
+                            </w:txbxContent>
+                          </wps:txbx>
+                          <wps:bodyPr rot="0" vert="horz" wrap="square" lIns="91440" tIns="45720" rIns="91440" bIns="45720" anchor="t" anchorCtr="0">
+                            <a:noAutofit/>
+                          </wps:bodyPr>
+                        </wps:wsp>
+                        <wps:wsp>
+                          <wps:cNvPr id="12" name="Text Box 2"/>
+                          <wps:cNvSpPr txBox="1">
+                            <a:spLocks noChangeArrowheads="1"/>
+                          </wps:cNvSpPr>
+                          <wps:spPr bwMode="auto">
+                            <a:xfrm>
+                              <a:off x="0" y="698500"/>
+                              <a:ext cx="314325" cy="605790"/>
+                            </a:xfrm>
+                            <a:prstGeom prst="rect">
+                              <a:avLst/>
+                            </a:prstGeom>
+                            <a:noFill/>
+                            <a:ln w="9525">
+                              <a:noFill/>
+                              <a:miter lim="800000"/>
+                              <a:headEnd/>
+                              <a:tailEnd/>
+                            </a:ln>
+                          </wps:spPr>
+                          <wps:txbx>
+                            <w:txbxContent>
+                              <w:p>
+                                <w:pPr>
+                                  <w:rPr>
+                                    <w:b/>
+                                    <w:bCs/>
+                                    <w:color w:val="0CFC12"/>
+                                    <w:sz w:val="44"/>
+                                    <w:szCs w:val="32"/>
+                                    <w14:shadow w14:blurRad="38100" w14:dist="19050" w14:dir="2700000" w14:sx="100000" w14:sy="100000" w14:kx="0" w14:ky="0" w14:algn="tl">
+                                      <w14:schemeClr w14:val="dk1">
+                                        <w14:alpha w14:val="60000"/>
+                                      </w14:schemeClr>
+                                    </w14:shadow>
+                                    <w14:textOutline w14:w="0" w14:cap="flat" w14:cmpd="sng" w14:algn="ctr">
+                                      <w14:noFill/>
+                                      <w14:prstDash w14:val="solid"/>
+                                      <w14:round/>
+                                    </w14:textOutline>
+                                  </w:rPr>
+                                </w:pPr>
+                                <w:r>
+                                  <w:rPr>
+                                    <w:b/>
+                                    <w:bCs/>
+                                    <w:color w:val="0CFC12"/>
+                                    <w:sz w:val="44"/>
+                                    <w:szCs w:val="32"/>
+                                    <w14:shadow w14:blurRad="38100" w14:dist="19050" w14:dir="2700000" w14:sx="100000" w14:sy="100000" w14:kx="0" w14:ky="0" w14:algn="tl">
+                                      <w14:schemeClr w14:val="dk1">
+                                        <w14:alpha w14:val="60000"/>
+                                      </w14:schemeClr>
+                                    </w14:shadow>
+                                    <w14:textOutline w14:w="0" w14:cap="flat" w14:cmpd="sng" w14:algn="ctr">
+                                      <w14:noFill/>
+                                      <w14:prstDash w14:val="solid"/>
+                                      <w14:round/>
+                                    </w14:textOutline>
+                                  </w:rPr>
+                                  <w:t>1</w:t>
+                                </w:r>
+                              </w:p>
+                            </w:txbxContent>
+                          </wps:txbx>
+                          <wps:bodyPr rot="0" vert="horz" wrap="square" lIns="91440" tIns="45720" rIns="91440" bIns="45720" anchor="t" anchorCtr="0">
+                            <a:noAutofit/>
+                          </wps:bodyPr>
+                        </wps:wsp>
+                        <wps:wsp>
+                          <wps:cNvPr id="14" name="Text Box 2"/>
+                          <wps:cNvSpPr txBox="1">
+                            <a:spLocks noChangeArrowheads="1"/>
+                          </wps:cNvSpPr>
+                          <wps:spPr bwMode="auto">
+                            <a:xfrm>
+                              <a:off x="209550" y="704850"/>
+                              <a:ext cx="314325" cy="605790"/>
+                            </a:xfrm>
+                            <a:prstGeom prst="rect">
+                              <a:avLst/>
+                            </a:prstGeom>
+                            <a:noFill/>
+                            <a:ln w="9525">
+                              <a:noFill/>
+                              <a:miter lim="800000"/>
+                              <a:headEnd/>
+                              <a:tailEnd/>
+                            </a:ln>
+                          </wps:spPr>
+                          <wps:txbx>
+                            <w:txbxContent>
+                              <w:p>
+                                <w:pPr>
+                                  <w:rPr>
+                                    <w:b/>
+                                    <w:bCs/>
+                                    <w:color w:val="0CFC12"/>
+                                    <w:sz w:val="44"/>
+                                    <w:szCs w:val="32"/>
+                                    <w14:shadow w14:blurRad="38100" w14:dist="19050" w14:dir="2700000" w14:sx="100000" w14:sy="100000" w14:kx="0" w14:ky="0" w14:algn="tl">
+                                      <w14:schemeClr w14:val="dk1">
+                                        <w14:alpha w14:val="60000"/>
+                                      </w14:schemeClr>
+                                    </w14:shadow>
+                                    <w14:textOutline w14:w="0" w14:cap="flat" w14:cmpd="sng" w14:algn="ctr">
+                                      <w14:noFill/>
+                                      <w14:prstDash w14:val="solid"/>
+                                      <w14:round/>
+                                    </w14:textOutline>
+                                  </w:rPr>
+                                </w:pPr>
+                                <w:r>
+                                  <w:rPr>
+                                    <w:b/>
+                                    <w:bCs/>
+                                    <w:color w:val="0CFC12"/>
+                                    <w:sz w:val="44"/>
+                                    <w:szCs w:val="32"/>
+                                    <w14:shadow w14:blurRad="38100" w14:dist="19050" w14:dir="2700000" w14:sx="100000" w14:sy="100000" w14:kx="0" w14:ky="0" w14:algn="tl">
+                                      <w14:schemeClr w14:val="dk1">
+                                        <w14:alpha w14:val="60000"/>
+                                      </w14:schemeClr>
+                                    </w14:shadow>
+                                    <w14:textOutline w14:w="0" w14:cap="flat" w14:cmpd="sng" w14:algn="ctr">
+                                      <w14:noFill/>
+                                      <w14:prstDash w14:val="solid"/>
+                                      <w14:round/>
+                                    </w14:textOutline>
+                                  </w:rPr>
+                                  <w:t>2</w:t>
+                                </w:r>
+                              </w:p>
+                            </w:txbxContent>
+                          </wps:txbx>
+                          <wps:bodyPr rot="0" vert="horz" wrap="square" lIns="91440" tIns="45720" rIns="91440" bIns="45720" anchor="t" anchorCtr="0">
+                            <a:noAutofit/>
+                          </wps:bodyPr>
+                        </wps:wsp>
+                        <wps:wsp>
+                          <wps:cNvPr id="15" name="Text Box 2"/>
+                          <wps:cNvSpPr txBox="1">
+                            <a:spLocks noChangeArrowheads="1"/>
+                          </wps:cNvSpPr>
+                          <wps:spPr bwMode="auto">
+                            <a:xfrm>
+                              <a:off x="412750" y="704850"/>
+                              <a:ext cx="314325" cy="605790"/>
+                            </a:xfrm>
+                            <a:prstGeom prst="rect">
+                              <a:avLst/>
+                            </a:prstGeom>
+                            <a:noFill/>
+                            <a:ln w="9525">
+                              <a:noFill/>
+                              <a:miter lim="800000"/>
+                              <a:headEnd/>
+                              <a:tailEnd/>
+                            </a:ln>
+                          </wps:spPr>
+                          <wps:txbx>
+                            <w:txbxContent>
+                              <w:p>
+                                <w:pPr>
+                                  <w:rPr>
+                                    <w:b/>
+                                    <w:bCs/>
+                                    <w:color w:val="0CFC12"/>
+                                    <w:sz w:val="44"/>
+                                    <w:szCs w:val="32"/>
+                                    <w14:shadow w14:blurRad="38100" w14:dist="19050" w14:dir="2700000" w14:sx="100000" w14:sy="100000" w14:kx="0" w14:ky="0" w14:algn="tl">
+                                      <w14:schemeClr w14:val="dk1">
+                                        <w14:alpha w14:val="60000"/>
+                                      </w14:schemeClr>
+                                    </w14:shadow>
+                                    <w14:textOutline w14:w="0" w14:cap="flat" w14:cmpd="sng" w14:algn="ctr">
+                                      <w14:noFill/>
+                                      <w14:prstDash w14:val="solid"/>
+                                      <w14:round/>
+                                    </w14:textOutline>
+                                  </w:rPr>
+                                </w:pPr>
+                                <w:r>
+                                  <w:rPr>
+                                    <w:b/>
+                                    <w:bCs/>
+                                    <w:color w:val="0CFC12"/>
+                                    <w:sz w:val="44"/>
+                                    <w:szCs w:val="32"/>
+                                    <w14:shadow w14:blurRad="38100" w14:dist="19050" w14:dir="2700000" w14:sx="100000" w14:sy="100000" w14:kx="0" w14:ky="0" w14:algn="tl">
+                                      <w14:schemeClr w14:val="dk1">
+                                        <w14:alpha w14:val="60000"/>
+                                      </w14:schemeClr>
+                                    </w14:shadow>
+                                    <w14:textOutline w14:w="0" w14:cap="flat" w14:cmpd="sng" w14:algn="ctr">
+                                      <w14:noFill/>
+                                      <w14:prstDash w14:val="solid"/>
+                                      <w14:round/>
+                                    </w14:textOutline>
+                                  </w:rPr>
+                                  <w:t>3</w:t>
+                                </w:r>
+                              </w:p>
+                            </w:txbxContent>
+                          </wps:txbx>
+                          <wps:bodyPr rot="0" vert="horz" wrap="square" lIns="91440" tIns="45720" rIns="91440" bIns="45720" anchor="t" anchorCtr="0">
+                            <a:noAutofit/>
+                          </wps:bodyPr>
+                        </wps:wsp>
+                        <wps:wsp>
+                          <wps:cNvPr id="16" name="Text Box 2"/>
+                          <wps:cNvSpPr txBox="1">
+                            <a:spLocks noChangeArrowheads="1"/>
+                          </wps:cNvSpPr>
+                          <wps:spPr bwMode="auto">
+                            <a:xfrm>
+                              <a:off x="596900" y="704850"/>
+                              <a:ext cx="314325" cy="605790"/>
+                            </a:xfrm>
+                            <a:prstGeom prst="rect">
+                              <a:avLst/>
+                            </a:prstGeom>
+                            <a:noFill/>
+                            <a:ln w="9525">
+                              <a:noFill/>
+                              <a:miter lim="800000"/>
+                              <a:headEnd/>
+                              <a:tailEnd/>
+                            </a:ln>
+                          </wps:spPr>
+                          <wps:txbx>
+                            <w:txbxContent>
+                              <w:p>
+                                <w:pPr>
+                                  <w:rPr>
+                                    <w:b/>
+                                    <w:bCs/>
+                                    <w:color w:val="0CFC12"/>
+                                    <w:sz w:val="44"/>
+                                    <w:szCs w:val="32"/>
+                                    <w14:shadow w14:blurRad="38100" w14:dist="19050" w14:dir="2700000" w14:sx="100000" w14:sy="100000" w14:kx="0" w14:ky="0" w14:algn="tl">
+                                      <w14:schemeClr w14:val="dk1">
+                                        <w14:alpha w14:val="60000"/>
+                                      </w14:schemeClr>
+                                    </w14:shadow>
+                                    <w14:textOutline w14:w="0" w14:cap="flat" w14:cmpd="sng" w14:algn="ctr">
+                                      <w14:noFill/>
+                                      <w14:prstDash w14:val="solid"/>
+                                      <w14:round/>
+                                    </w14:textOutline>
+                                  </w:rPr>
+                                </w:pPr>
+                                <w:r>
+                                  <w:rPr>
+                                    <w:b/>
+                                    <w:bCs/>
+                                    <w:color w:val="0CFC12"/>
+                                    <w:sz w:val="44"/>
+                                    <w:szCs w:val="32"/>
+                                    <w14:shadow w14:blurRad="38100" w14:dist="19050" w14:dir="2700000" w14:sx="100000" w14:sy="100000" w14:kx="0" w14:ky="0" w14:algn="tl">
+                                      <w14:schemeClr w14:val="dk1">
+                                        <w14:alpha w14:val="60000"/>
+                                      </w14:schemeClr>
+                                    </w14:shadow>
+                                    <w14:textOutline w14:w="0" w14:cap="flat" w14:cmpd="sng" w14:algn="ctr">
+                                      <w14:noFill/>
+                                      <w14:prstDash w14:val="solid"/>
+                                      <w14:round/>
+                                    </w14:textOutline>
+                                  </w:rPr>
+                                  <w:t>4</w:t>
+                                </w:r>
+                              </w:p>
+                            </w:txbxContent>
+                          </wps:txbx>
+                          <wps:bodyPr rot="0" vert="horz" wrap="square" lIns="91440" tIns="45720" rIns="91440" bIns="45720" anchor="t" anchorCtr="0">
+                            <a:noAutofit/>
+                          </wps:bodyPr>
+                        </wps:wsp>
+                        <wps:wsp>
+                          <wps:cNvPr id="18" name="Rounded Rectangle 18"/>
+                          <wps:cNvSpPr/>
+                          <wps:spPr>
+                            <a:xfrm>
+                              <a:off x="869950" y="793750"/>
+                              <a:ext cx="1181818" cy="284672"/>
+                            </a:xfrm>
+                            <a:prstGeom prst="roundRect">
+                              <a:avLst/>
+                            </a:prstGeom>
+                            <a:noFill/>
+                            <a:ln w="38100">
+                              <a:solidFill>
+                                <a:srgbClr val="0CFC12"/>
+                              </a:solidFill>
+                            </a:ln>
+                          </wps:spPr>
+                          <wps:style>
+                            <a:lnRef idx="2">
+                              <a:schemeClr val="accent1">
+                                <a:shade val="50000"/>
+                              </a:schemeClr>
+                            </a:lnRef>
+                            <a:fillRef idx="1">
+                              <a:schemeClr val="accent1"/>
+                            </a:fillRef>
+                            <a:effectRef idx="0">
+                              <a:schemeClr val="accent1"/>
+                            </a:effectRef>
+                            <a:fontRef idx="minor">
+                              <a:schemeClr val="lt1"/>
+                            </a:fontRef>
+                          </wps:style>
+                          <wps:bodyPr rot="0" spcFirstLastPara="0" vertOverflow="overflow" horzOverflow="overflow" vert="horz" wrap="square" lIns="91440" tIns="45720" rIns="91440" bIns="45720" numCol="1" spcCol="0" rtlCol="0" fromWordArt="0" anchor="ctr" anchorCtr="0" forceAA="0" compatLnSpc="1">
+                            <a:prstTxWarp prst="textNoShape">
+                              <a:avLst/>
+                            </a:prstTxWarp>
+                            <a:noAutofit/>
+                          </wps:bodyPr>
+                        </wps:wsp>
+                        <wps:wsp>
+                          <wps:cNvPr id="19" name="Text Box 2"/>
+                          <wps:cNvSpPr txBox="1">
+                            <a:spLocks noChangeArrowheads="1"/>
+                          </wps:cNvSpPr>
+                          <wps:spPr bwMode="auto">
+                            <a:xfrm>
+                              <a:off x="1219200" y="692150"/>
+                              <a:ext cx="486410" cy="605790"/>
+                            </a:xfrm>
+                            <a:prstGeom prst="rect">
+                              <a:avLst/>
+                            </a:prstGeom>
+                            <a:noFill/>
+                            <a:ln w="9525">
+                              <a:noFill/>
+                              <a:miter lim="800000"/>
+                              <a:headEnd/>
+                              <a:tailEnd/>
+                            </a:ln>
+                          </wps:spPr>
+                          <wps:txbx>
+                            <w:txbxContent>
+                              <w:p>
+                                <w:pPr>
+                                  <w:rPr>
+                                    <w:b/>
+                                    <w:bCs/>
+                                    <w:color w:val="0CFC12"/>
+                                    <w:sz w:val="44"/>
+                                    <w:szCs w:val="32"/>
+                                    <w14:shadow w14:blurRad="38100" w14:dist="19050" w14:dir="2700000" w14:sx="100000" w14:sy="100000" w14:kx="0" w14:ky="0" w14:algn="tl">
+                                      <w14:schemeClr w14:val="dk1">
+                                        <w14:alpha w14:val="60000"/>
+                                      </w14:schemeClr>
+                                    </w14:shadow>
+                                    <w14:textOutline w14:w="0" w14:cap="flat" w14:cmpd="sng" w14:algn="ctr">
+                                      <w14:noFill/>
+                                      <w14:prstDash w14:val="solid"/>
+                                      <w14:round/>
+                                    </w14:textOutline>
+                                  </w:rPr>
+                                </w:pPr>
+                                <w:r>
+                                  <w:rPr>
+                                    <w:b/>
+                                    <w:bCs/>
+                                    <w:color w:val="0CFC12"/>
+                                    <w:sz w:val="44"/>
+                                    <w:szCs w:val="32"/>
+                                    <w14:shadow w14:blurRad="38100" w14:dist="19050" w14:dir="2700000" w14:sx="100000" w14:sy="100000" w14:kx="0" w14:ky="0" w14:algn="tl">
+                                      <w14:schemeClr w14:val="dk1">
+                                        <w14:alpha w14:val="60000"/>
+                                      </w14:schemeClr>
+                                    </w14:shadow>
+                                    <w14:textOutline w14:w="0" w14:cap="flat" w14:cmpd="sng" w14:algn="ctr">
+                                      <w14:noFill/>
+                                      <w14:prstDash w14:val="solid"/>
+                                      <w14:round/>
+                                    </w14:textOutline>
+                                  </w:rPr>
+                                  <w:t>5</w:t>
+                                </w:r>
+                              </w:p>
+                            </w:txbxContent>
+                          </wps:txbx>
+                          <wps:bodyPr rot="0" vert="horz" wrap="square" lIns="91440" tIns="45720" rIns="91440" bIns="45720" anchor="t" anchorCtr="0">
+                            <a:noAutofit/>
+                          </wps:bodyPr>
+                        </wps:wsp>
+                      </wpg:grpSp>
+                    </wpg:wgp>
+                  </a:graphicData>
+                </a:graphic>
+                <wp14:sizeRelH relativeFrom="margin">
+                  <wp14:pctWidth>0</wp14:pctWidth>
+                </wp14:sizeRelH>
+                <wp14:sizeRelV relativeFrom="margin">
+                  <wp14:pctHeight>0</wp14:pctHeight>
+                </wp14:sizeRelV>
+              </wp:anchor>
+            </w:drawing>
+          </mc:Choice>
+          <mc:Fallback>
+            <w:pict>
+              <v:group w14:anchorId="43EA970D" id="Group 24" o:spid="_x0000_s1028" style="position:absolute;margin-left:-37.6pt;margin-top:41.25pt;width:341.2pt;height:348.7pt;z-index:251686912;mso-position-horizontal-relative:margin;mso-width-relative:margin;mso-height-relative:margin" coordsize="47625,47529" o:gfxdata="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">
+                <v:shapetype id="_x0000_t75" coordsize="21600,21600" o:spt="75" o:preferrelative="t" path="m@4@5l@4@11@9@11@9@5xe" filled="f" stroked="f">
+                  <v:stroke joinstyle="miter"/>
+                  <v:formulas>
+                    <v:f eqn="if lineDrawn pixelLineWidth 0"/>
+                    <v:f eqn="sum @0 1 0"/>
+                    <v:f eqn="sum 0 0 @1"/>
+                    <v:f eqn="prod @2 1 2"/>
+                    <v:f eqn="prod @3 21600 pixelWidth"/>
+                    <v:f eqn="prod @3 21600 pixelHeight"/>
+                    <v:f eqn="sum @0 0 1"/>
+                    <v:f eqn="prod @6 1 2"/>
+                    <v:f eqn="prod @7 21600 pixelWidth"/>
+                    <v:f eqn="sum @8 21600 0"/>
+                    <v:f eqn="prod @7 21600 pixelHeight"/>
+                    <v:f eqn="sum @10 21600 0"/>
+                  </v:formulas>
+                  <v:path o:extrusionok="f" gradientshapeok="t" o:connecttype="rect"/>
+                  <o:lock v:ext="edit" aspectratio="t"/>
+                </v:shapetype>
+                <v:shape id="Picture 10" o:spid="_x0000_s1029" type="#_x0000_t75" alt="http://www.terasic.com.tw/attachment/archive/83/image/image_40_thumb.jpg" style="position:absolute;width:47625;height:47529;visibility:visible;mso-wrap-style:square" o:gfxdata="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">
+                  <v:imagedata r:id="rId14" o:title="image_40_thumb"/>
+                  <v:path arrowok="t"/>
+                </v:shape>
+                <v:group id="Group 21" o:spid="_x0000_s1030" style="position:absolute;left:4850;top:33872;width:36290;height:13106" coordsize="36290,13106" o:gfxdata="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">
+                  <v:shape id="Text Box 2" o:spid="_x0000_s1031" type="#_x0000_t202" style="position:absolute;left:21780;top:7493;width:3143;height:4699;visibility:visible;mso-wrap-style:square;v-text-anchor:top" o:gfxdata="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" filled="f" stroked="f">
+                    <v:textbox>
+                      <w:txbxContent>
+                        <w:p>
+                          <w:pPr>
+                            <w:rPr>
+                              <w:b/>
+                              <w:color w:val="FF0000"/>
+                              <w:sz w:val="32"/>
+                            </w:rPr>
+                          </w:pPr>
+                          <w:r>
+                            <w:rPr>
+                              <w:b/>
+                              <w:color w:val="FF0000"/>
+                              <w:sz w:val="32"/>
+                            </w:rPr>
+                            <w:t>1</w:t>
+                          </w:r>
+                        </w:p>
+                      </w:txbxContent>
+                    </v:textbox>
+                  </v:shape>
+                  <v:shape id="Text Box 2" o:spid="_x0000_s1032" type="#_x0000_t202" style="position:absolute;left:25654;top:7493;width:3143;height:4699;visibility:visible;mso-wrap-style:square;v-text-anchor:top" o:gfxdata="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" filled="f" stroked="f">
+                    <v:textbox>
+                      <w:txbxContent>
+                        <w:p>
+                          <w:pPr>
+                            <w:rPr>
+                              <w:b/>
+                              <w:color w:val="FF0000"/>
+                              <w:sz w:val="32"/>
+                            </w:rPr>
+                          </w:pPr>
+                          <w:r>
+                            <w:rPr>
+                              <w:b/>
+                              <w:color w:val="FF0000"/>
+                              <w:sz w:val="32"/>
+                            </w:rPr>
+                            <w:t>2</w:t>
+                          </w:r>
+                        </w:p>
+                      </w:txbxContent>
+                    </v:textbox>
+                  </v:shape>
+                  <v:shape id="Text Box 2" o:spid="_x0000_s1033" type="#_x0000_t202" style="position:absolute;left:29400;top:7366;width:3143;height:4699;visibility:visible;mso-wrap-style:square;v-text-anchor:top" o:gfxdata="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" filled="f" stroked="f">
+                    <v:textbox>
+                      <w:txbxContent>
+                        <w:p>
+                          <w:pPr>
+                            <w:rPr>
+                              <w:b/>
+                              <w:color w:val="FF0000"/>
+                              <w:sz w:val="32"/>
+                            </w:rPr>
+                          </w:pPr>
+                          <w:r>
+                            <w:rPr>
+                              <w:b/>
+                              <w:color w:val="FF0000"/>
+                              <w:sz w:val="32"/>
+                            </w:rPr>
+                            <w:t>3</w:t>
+                          </w:r>
+                        </w:p>
+                      </w:txbxContent>
+                    </v:textbox>
+                  </v:shape>
+                  <v:shape id="Text Box 2" o:spid="_x0000_s1034" type="#_x0000_t202" style="position:absolute;left:33147;top:7302;width:3143;height:4699;visibility:visible;mso-wrap-style:square;v-text-anchor:top" o:gfxdata="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" filled="f" stroked="f">
+                    <v:textbox>
+                      <w:txbxContent>
+                        <w:p>
+                          <w:pPr>
+                            <w:rPr>
+                              <w:b/>
+                              <w:color w:val="FF0000"/>
+                              <w:sz w:val="32"/>
+                            </w:rPr>
+                          </w:pPr>
+                          <w:r>
+                            <w:rPr>
+                              <w:b/>
+                              <w:color w:val="FF0000"/>
+                              <w:sz w:val="32"/>
+                            </w:rPr>
+                            <w:t>4</w:t>
+                          </w:r>
+                        </w:p>
+                      </w:txbxContent>
+                    </v:textbox>
+                  </v:shape>
+                  <v:shape id="Text Box 2" o:spid="_x0000_s1035" type="#_x0000_t202" style="position:absolute;left:190;top:63;width:3143;height:6058;visibility:visible;mso-wrap-style:square;v-text-anchor:top" o:gfxdata="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" filled="f" stroked="f">
+                    <v:textbox>
+                      <w:txbxContent>
+                        <w:p>
+                          <w:pPr>
+                            <w:rPr>
+                              <w:b/>
+                              <w:bCs/>
+                              <w:color w:val="7030A0"/>
+                              <w:sz w:val="44"/>
+                              <w:szCs w:val="32"/>
+                              <w14:shadow w14:blurRad="38100" w14:dist="19050" w14:dir="2700000" w14:sx="100000" w14:sy="100000" w14:kx="0" w14:ky="0" w14:algn="tl">
+                                <w14:schemeClr w14:val="dk1">
+                                  <w14:alpha w14:val="60000"/>
+                                </w14:schemeClr>
+                              </w14:shadow>
+                              <w14:textOutline w14:w="0" w14:cap="flat" w14:cmpd="sng" w14:algn="ctr">
+                                <w14:noFill/>
+                                <w14:prstDash w14:val="solid"/>
+                                <w14:round/>
+                              </w14:textOutline>
+                            </w:rPr>
+                          </w:pPr>
+                          <w:r>
+                            <w:rPr>
+                              <w:b/>
+                              <w:bCs/>
+                              <w:color w:val="7030A0"/>
+                              <w:sz w:val="44"/>
+                              <w:szCs w:val="32"/>
+                              <w14:shadow w14:blurRad="38100" w14:dist="19050" w14:dir="2700000" w14:sx="100000" w14:sy="100000" w14:kx="0" w14:ky="0" w14:algn="tl">
+                                <w14:schemeClr w14:val="dk1">
+                                  <w14:alpha w14:val="60000"/>
+                                </w14:schemeClr>
+                              </w14:shadow>
+                              <w14:textOutline w14:w="0" w14:cap="flat" w14:cmpd="sng" w14:algn="ctr">
+                                <w14:noFill/>
+                                <w14:prstDash w14:val="solid"/>
+                                <w14:round/>
+                              </w14:textOutline>
+                            </w:rPr>
+                            <w:t>1</w:t>
+                          </w:r>
+                        </w:p>
+                      </w:txbxContent>
+                    </v:textbox>
+                  </v:shape>
+                  <v:shape id="Text Box 2" o:spid="_x0000_s1036" type="#_x0000_t202" style="position:absolute;left:2349;width:3143;height:6057;visibility:visible;mso-wrap-style:square;v-text-anchor:top" o:gfxdata="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" filled="f" stroked="f">
+                    <v:textbox>
+                      <w:txbxContent>
+                        <w:p>
+                          <w:pPr>
+                            <w:rPr>
+                              <w:b/>
+                              <w:bCs/>
+                              <w:color w:val="7030A0"/>
+                              <w:sz w:val="44"/>
+                              <w:szCs w:val="32"/>
+                              <w14:shadow w14:blurRad="38100" w14:dist="19050" w14:dir="2700000" w14:sx="100000" w14:sy="100000" w14:kx="0" w14:ky="0" w14:algn="tl">
+                                <w14:schemeClr w14:val="dk1">
+                                  <w14:alpha w14:val="60000"/>
+                                </w14:schemeClr>
+                              </w14:shadow>
+                              <w14:textOutline w14:w="0" w14:cap="flat" w14:cmpd="sng" w14:algn="ctr">
+                                <w14:noFill/>
+                                <w14:prstDash w14:val="solid"/>
+                                <w14:round/>
+                              </w14:textOutline>
+                            </w:rPr>
+                          </w:pPr>
+                          <w:r>
+                            <w:rPr>
+                              <w:b/>
+                              <w:bCs/>
+                              <w:color w:val="7030A0"/>
+                              <w:sz w:val="44"/>
+                              <w:szCs w:val="32"/>
+                              <w14:shadow w14:blurRad="38100" w14:dist="19050" w14:dir="2700000" w14:sx="100000" w14:sy="100000" w14:kx="0" w14:ky="0" w14:algn="tl">
+                                <w14:schemeClr w14:val="dk1">
+                                  <w14:alpha w14:val="60000"/>
+                                </w14:schemeClr>
+                              </w14:shadow>
+                              <w14:textOutline w14:w="0" w14:cap="flat" w14:cmpd="sng" w14:algn="ctr">
+                                <w14:noFill/>
+                                <w14:prstDash w14:val="solid"/>
+                                <w14:round/>
+                              </w14:textOutline>
+                            </w:rPr>
+                            <w:t>2</w:t>
+                          </w:r>
+                        </w:p>
+                      </w:txbxContent>
+                    </v:textbox>
+                  </v:shape>
+                  <v:shape id="Text Box 2" o:spid="_x0000_s1037" type="#_x0000_t202" style="position:absolute;left:4572;width:3143;height:6057;visibility:visible;mso-wrap-style:square;v-text-anchor:top" o:gfxdata="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" filled="f" stroked="f">
+                    <v:textbox>
+                      <w:txbxContent>
+                        <w:p>
+                          <w:pPr>
+                            <w:rPr>
+                              <w:b/>
+                              <w:bCs/>
+                              <w:color w:val="7030A0"/>
+                              <w:sz w:val="44"/>
+                              <w:szCs w:val="32"/>
+                              <w14:shadow w14:blurRad="38100" w14:dist="19050" w14:dir="2700000" w14:sx="100000" w14:sy="100000" w14:kx="0" w14:ky="0" w14:algn="tl">
+                                <w14:schemeClr w14:val="dk1">
+                                  <w14:alpha w14:val="60000"/>
+                                </w14:schemeClr>
+                              </w14:shadow>
+                              <w14:textOutline w14:w="0" w14:cap="flat" w14:cmpd="sng" w14:algn="ctr">
+                                <w14:noFill/>
+                                <w14:prstDash w14:val="solid"/>
+                                <w14:round/>
+                              </w14:textOutline>
+                            </w:rPr>
+                          </w:pPr>
+                          <w:r>
+                            <w:rPr>
+                              <w:b/>
+                              <w:bCs/>
+                              <w:color w:val="7030A0"/>
+                              <w:sz w:val="44"/>
+                              <w:szCs w:val="32"/>
+                              <w14:shadow w14:blurRad="38100" w14:dist="19050" w14:dir="2700000" w14:sx="100000" w14:sy="100000" w14:kx="0" w14:ky="0" w14:algn="tl">
+                                <w14:schemeClr w14:val="dk1">
+                                  <w14:alpha w14:val="60000"/>
+                                </w14:schemeClr>
+                              </w14:shadow>
+                              <w14:textOutline w14:w="0" w14:cap="flat" w14:cmpd="sng" w14:algn="ctr">
+                                <w14:noFill/>
+                                <w14:prstDash w14:val="solid"/>
+                                <w14:round/>
+                              </w14:textOutline>
+                            </w:rPr>
+                            <w:t>3</w:t>
+                          </w:r>
+                        </w:p>
+                      </w:txbxContent>
+                    </v:textbox>
+                  </v:shape>
+                  <v:shape id="Text Box 2" o:spid="_x0000_s1038" type="#_x0000_t202" style="position:absolute;left:6604;top:127;width:3143;height:6057;visibility:visible;mso-wrap-style:square;v-text-anchor:top" o:gfxdata="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" filled="f" stroked="f">
+                    <v:textbox>
+                      <w:txbxContent>
+                        <w:p>
+                          <w:pPr>
+                            <w:rPr>
+                              <w:b/>
+                              <w:bCs/>
+                              <w:color w:val="7030A0"/>
+                              <w:sz w:val="44"/>
+                              <w:szCs w:val="32"/>
+                              <w14:shadow w14:blurRad="38100" w14:dist="19050" w14:dir="2700000" w14:sx="100000" w14:sy="100000" w14:kx="0" w14:ky="0" w14:algn="tl">
+                                <w14:schemeClr w14:val="dk1">
+                                  <w14:alpha w14:val="60000"/>
+                                </w14:schemeClr>
+                              </w14:shadow>
+                              <w14:textOutline w14:w="0" w14:cap="flat" w14:cmpd="sng" w14:algn="ctr">
+                                <w14:noFill/>
+                                <w14:prstDash w14:val="solid"/>
+                                <w14:round/>
+                              </w14:textOutline>
+                            </w:rPr>
+                          </w:pPr>
+                          <w:r>
+                            <w:rPr>
+                              <w:b/>
+                              <w:bCs/>
+                              <w:color w:val="7030A0"/>
+                              <w:sz w:val="44"/>
+                              <w:szCs w:val="32"/>
+                              <w14:shadow w14:blurRad="38100" w14:dist="19050" w14:dir="2700000" w14:sx="100000" w14:sy="100000" w14:kx="0" w14:ky="0" w14:algn="tl">
+                                <w14:schemeClr w14:val="dk1">
+                                  <w14:alpha w14:val="60000"/>
+                                </w14:schemeClr>
+                              </w14:shadow>
+                              <w14:textOutline w14:w="0" w14:cap="flat" w14:cmpd="sng" w14:algn="ctr">
+                                <w14:noFill/>
+                                <w14:prstDash w14:val="solid"/>
+                                <w14:round/>
+                              </w14:textOutline>
+                            </w:rPr>
+                            <w:t>4</w:t>
+                          </w:r>
+                        </w:p>
+                      </w:txbxContent>
+                    </v:textbox>
+                  </v:shape>
+                  <v:shape id="Text Box 2" o:spid="_x0000_s1039" type="#_x0000_t202" style="position:absolute;top:6985;width:3143;height:6057;visibility:visible;mso-wrap-style:square;v-text-anchor:top" o:gfxdata="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" filled="f" stroked="f">
+                    <v:textbox>
+                      <w:txbxContent>
+                        <w:p>
+                          <w:pPr>
+                            <w:rPr>
+                              <w:b/>
+                              <w:bCs/>
+                              <w:color w:val="0CFC12"/>
+                              <w:sz w:val="44"/>
+                              <w:szCs w:val="32"/>
+                              <w14:shadow w14:blurRad="38100" w14:dist="19050" w14:dir="2700000" w14:sx="100000" w14:sy="100000" w14:kx="0" w14:ky="0" w14:algn="tl">
+                                <w14:schemeClr w14:val="dk1">
+                                  <w14:alpha w14:val="60000"/>
+                                </w14:schemeClr>
+                              </w14:shadow>
+                              <w14:textOutline w14:w="0" w14:cap="flat" w14:cmpd="sng" w14:algn="ctr">
+                                <w14:noFill/>
+                                <w14:prstDash w14:val="solid"/>
+                                <w14:round/>
+                              </w14:textOutline>
+                            </w:rPr>
+                          </w:pPr>
+                          <w:r>
+                            <w:rPr>
+                              <w:b/>
+                              <w:bCs/>
+                              <w:color w:val="0CFC12"/>
+                              <w:sz w:val="44"/>
+                              <w:szCs w:val="32"/>
+                              <w14:shadow w14:blurRad="38100" w14:dist="19050" w14:dir="2700000" w14:sx="100000" w14:sy="100000" w14:kx="0" w14:ky="0" w14:algn="tl">
+                                <w14:schemeClr w14:val="dk1">
+                                  <w14:alpha w14:val="60000"/>
+                                </w14:schemeClr>
+                              </w14:shadow>
+                              <w14:textOutline w14:w="0" w14:cap="flat" w14:cmpd="sng" w14:algn="ctr">
+                                <w14:noFill/>
+                                <w14:prstDash w14:val="solid"/>
+                                <w14:round/>
+                              </w14:textOutline>
+                            </w:rPr>
+                            <w:t>1</w:t>
+                          </w:r>
+                        </w:p>
+                      </w:txbxContent>
+                    </v:textbox>
+                  </v:shape>
+                  <v:shape id="Text Box 2" o:spid="_x0000_s1040" type="#_x0000_t202" style="position:absolute;left:2095;top:7048;width:3143;height:6058;visibility:visible;mso-wrap-style:square;v-text-anchor:top" o:gfxdata="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" filled="f" stroked="f">
+                    <v:textbox>
+                      <w:txbxContent>
+                        <w:p>
+                          <w:pPr>
+                            <w:rPr>
+                              <w:b/>
+                              <w:bCs/>
+                              <w:color w:val="0CFC12"/>
+                              <w:sz w:val="44"/>
+                              <w:szCs w:val="32"/>
+                              <w14:shadow w14:blurRad="38100" w14:dist="19050" w14:dir="2700000" w14:sx="100000" w14:sy="100000" w14:kx="0" w14:ky="0" w14:algn="tl">
+                                <w14:schemeClr w14:val="dk1">
+                                  <w14:alpha w14:val="60000"/>
+                                </w14:schemeClr>
+                              </w14:shadow>
+                              <w14:textOutline w14:w="0" w14:cap="flat" w14:cmpd="sng" w14:algn="ctr">
+                                <w14:noFill/>
+                                <w14:prstDash w14:val="solid"/>
+                                <w14:round/>
+                              </w14:textOutline>
+                            </w:rPr>
+                          </w:pPr>
+                          <w:r>
+                            <w:rPr>
+                              <w:b/>
+                              <w:bCs/>
+                              <w:color w:val="0CFC12"/>
+                              <w:sz w:val="44"/>
+                              <w:szCs w:val="32"/>
+                              <w14:shadow w14:blurRad="38100" w14:dist="19050" w14:dir="2700000" w14:sx="100000" w14:sy="100000" w14:kx="0" w14:ky="0" w14:algn="tl">
+                                <w14:schemeClr w14:val="dk1">
+                                  <w14:alpha w14:val="60000"/>
+                                </w14:schemeClr>
+                              </w14:shadow>
+                              <w14:textOutline w14:w="0" w14:cap="flat" w14:cmpd="sng" w14:algn="ctr">
+                                <w14:noFill/>
+                                <w14:prstDash w14:val="solid"/>
+                                <w14:round/>
+                              </w14:textOutline>
+                            </w:rPr>
+                            <w:t>2</w:t>
+                          </w:r>
+                        </w:p>
+                      </w:txbxContent>
+                    </v:textbox>
+                  </v:shape>
+                  <v:shape id="Text Box 2" o:spid="_x0000_s1041" type="#_x0000_t202" style="position:absolute;left:4127;top:7048;width:3143;height:6058;visibility:visible;mso-wrap-style:square;v-text-anchor:top" o:gfxdata="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" filled="f" stroked="f">
+                    <v:textbox>
+                      <w:txbxContent>
+                        <w:p>
+                          <w:pPr>
+                            <w:rPr>
+                              <w:b/>
+                              <w:bCs/>
+                              <w:color w:val="0CFC12"/>
+                              <w:sz w:val="44"/>
+                              <w:szCs w:val="32"/>
+                              <w14:shadow w14:blurRad="38100" w14:dist="19050" w14:dir="2700000" w14:sx="100000" w14:sy="100000" w14:kx="0" w14:ky="0" w14:algn="tl">
+                                <w14:schemeClr w14:val="dk1">
+                                  <w14:alpha w14:val="60000"/>
+                                </w14:schemeClr>
+                              </w14:shadow>
+                              <w14:textOutline w14:w="0" w14:cap="flat" w14:cmpd="sng" w14:algn="ctr">
+                                <w14:noFill/>
+                                <w14:prstDash w14:val="solid"/>
+                                <w14:round/>
+                              </w14:textOutline>
+                            </w:rPr>
+                          </w:pPr>
+                          <w:r>
+                            <w:rPr>
+                              <w:b/>
+                              <w:bCs/>
+                              <w:color w:val="0CFC12"/>
+                              <w:sz w:val="44"/>
+                              <w:szCs w:val="32"/>
+                              <w14:shadow w14:blurRad="38100" w14:dist="19050" w14:dir="2700000" w14:sx="100000" w14:sy="100000" w14:kx="0" w14:ky="0" w14:algn="tl">
+                                <w14:schemeClr w14:val="dk1">
+                                  <w14:alpha w14:val="60000"/>
+                                </w14:schemeClr>
+                              </w14:shadow>
+                              <w14:textOutline w14:w="0" w14:cap="flat" w14:cmpd="sng" w14:algn="ctr">
+                                <w14:noFill/>
+                                <w14:prstDash w14:val="solid"/>
+                                <w14:round/>
+                              </w14:textOutline>
+                            </w:rPr>
+                            <w:t>3</w:t>
+                          </w:r>
+                        </w:p>
+                      </w:txbxContent>
+                    </v:textbox>
+                  </v:shape>
+                  <v:shape id="Text Box 2" o:spid="_x0000_s1042" type="#_x0000_t202" style="position:absolute;left:5969;top:7048;width:3143;height:6058;visibility:visible;mso-wrap-style:square;v-text-anchor:top" o:gfxdata="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" filled="f" stroked="f">
+                    <v:textbox>
+                      <w:txbxContent>
+                        <w:p>
+                          <w:pPr>
+                            <w:rPr>
+                              <w:b/>
+                              <w:bCs/>
+                              <w:color w:val="0CFC12"/>
+                              <w:sz w:val="44"/>
+                              <w:szCs w:val="32"/>
+                              <w14:shadow w14:blurRad="38100" w14:dist="19050" w14:dir="2700000" w14:sx="100000" w14:sy="100000" w14:kx="0" w14:ky="0" w14:algn="tl">
+                                <w14:schemeClr w14:val="dk1">
+                                  <w14:alpha w14:val="60000"/>
+                                </w14:schemeClr>
+                              </w14:shadow>
+                              <w14:textOutline w14:w="0" w14:cap="flat" w14:cmpd="sng" w14:algn="ctr">
+                                <w14:noFill/>
+                                <w14:prstDash w14:val="solid"/>
+                                <w14:round/>
+                              </w14:textOutline>
+                            </w:rPr>
+                          </w:pPr>
+                          <w:r>
+                            <w:rPr>
+                              <w:b/>
+                              <w:bCs/>
+                              <w:color w:val="0CFC12"/>
+                              <w:sz w:val="44"/>
+                              <w:szCs w:val="32"/>
+                              <w14:shadow w14:blurRad="38100" w14:dist="19050" w14:dir="2700000" w14:sx="100000" w14:sy="100000" w14:kx="0" w14:ky="0" w14:algn="tl">
+                                <w14:schemeClr w14:val="dk1">
+                                  <w14:alpha w14:val="60000"/>
+                                </w14:schemeClr>
+                              </w14:shadow>
+                              <w14:textOutline w14:w="0" w14:cap="flat" w14:cmpd="sng" w14:algn="ctr">
+                                <w14:noFill/>
+                                <w14:prstDash w14:val="solid"/>
+                                <w14:round/>
+                              </w14:textOutline>
+                            </w:rPr>
+                            <w:t>4</w:t>
+                          </w:r>
+                        </w:p>
+                      </w:txbxContent>
+                    </v:textbox>
+                  </v:shape>
+                  <v:roundrect id="Rounded Rectangle 18" o:spid="_x0000_s1043" style="position:absolute;left:8699;top:7937;width:11818;height:2847;visibility:visible;mso-wrap-style:square;v-text-anchor:middle" arcsize="10923f" o:gfxdata="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" filled="f" strokecolor="#0cfc12" strokeweight="3pt">
+                    <v:stroke joinstyle="miter"/>
+                  </v:roundrect>
+                  <v:shape id="Text Box 2" o:spid="_x0000_s1044" type="#_x0000_t202" style="position:absolute;left:12192;top:6921;width:4864;height:6058;visibility:visible;mso-wrap-style:square;v-text-anchor:top" o:gfxdata="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" filled="f" stroked="f">
+                    <v:textbox>
+                      <w:txbxContent>
+                        <w:p>
+                          <w:pPr>
+                            <w:rPr>
+                              <w:b/>
+                              <w:bCs/>
+                              <w:color w:val="0CFC12"/>
+                              <w:sz w:val="44"/>
+                              <w:szCs w:val="32"/>
+                              <w14:shadow w14:blurRad="38100" w14:dist="19050" w14:dir="2700000" w14:sx="100000" w14:sy="100000" w14:kx="0" w14:ky="0" w14:algn="tl">
+                                <w14:schemeClr w14:val="dk1">
+                                  <w14:alpha w14:val="60000"/>
+                                </w14:schemeClr>
+                              </w14:shadow>
+                              <w14:textOutline w14:w="0" w14:cap="flat" w14:cmpd="sng" w14:algn="ctr">
+                                <w14:noFill/>
+                                <w14:prstDash w14:val="solid"/>
+                                <w14:round/>
+                              </w14:textOutline>
+                            </w:rPr>
+                          </w:pPr>
+                          <w:r>
+                            <w:rPr>
+                              <w:b/>
+                              <w:bCs/>
+                              <w:color w:val="0CFC12"/>
+                              <w:sz w:val="44"/>
+                              <w:szCs w:val="32"/>
+                              <w14:shadow w14:blurRad="38100" w14:dist="19050" w14:dir="2700000" w14:sx="100000" w14:sy="100000" w14:kx="0" w14:ky="0" w14:algn="tl">
+                                <w14:schemeClr w14:val="dk1">
+                                  <w14:alpha w14:val="60000"/>
+                                </w14:schemeClr>
+                              </w14:shadow>
+                              <w14:textOutline w14:w="0" w14:cap="flat" w14:cmpd="sng" w14:algn="ctr">
+                                <w14:noFill/>
+                                <w14:prstDash w14:val="solid"/>
+                                <w14:round/>
+                              </w14:textOutline>
+                            </w:rPr>
+                            <w:t>5</w:t>
+                          </w:r>
+                        </w:p>
+                      </w:txbxContent>
+                    </v:textbox>
+                  </v:shape>
+                </v:group>
+                <w10:wrap type="topAndBottom" anchorx="margin"/>
+              </v:group>
+            </w:pict>
+          </mc:Fallback>
+        </mc:AlternateContent>
+      </w:r>
+      <w:r>
+        <w:t xml:space="preserve">A user communicates to the system through the use of push buttons, slide switches, 7-segment displays, and an LED. See </w:t>
+      </w:r>
+      <w:r>
+        <w:fldChar w:fldCharType="begin"/>
+      </w:r>
+      <w:r>
+        <w:instrText xml:space="preserve"> REF _Ref416604218 \h </w:instrText>
+      </w:r>
+      <w:r>
+        <w:fldChar w:fldCharType="separate"/>
+      </w:r>
+      <w:r>
+        <w:t xml:space="preserve">Figure </w:t>
+      </w:r>
+      <w:r>
+        <w:rPr>
+          <w:noProof/>
+        </w:rPr>
+        <w:t>4</w:t>
+      </w:r>
+      <w:r>
+        <w:fldChar w:fldCharType="end"/>
+      </w:r>
+      <w:r>
+        <w:t xml:space="preserve"> for the detailed user guide.</w:t>
+      </w:r>
+      <w:r>
+        <w:br w:type="page"/>
       </w:r>
     </w:p>
     <w:p>
@@ -727,13 +2700,47 @@
       </w:r>
       <w:fldSimple w:instr=" REF _Ref416450481 ">
         <w:r>
+          <w:rPr>
+            <w:b/>
+            <w:bCs/>
+            <w:lang w:val="en-US"/>
+          </w:rPr>
+          <w:fldChar w:fldCharType="begin"/>
+        </w:r>
+        <w:r>
+          <w:instrText xml:space="preserve"> REF _Ref416604218 \h </w:instrText>
+        </w:r>
+        <w:r>
+          <w:rPr>
+            <w:b/>
+            <w:bCs/>
+            <w:lang w:val="en-US"/>
+          </w:rPr>
+        </w:r>
+        <w:r>
+          <w:rPr>
+            <w:b/>
+            <w:bCs/>
+            <w:lang w:val="en-US"/>
+          </w:rPr>
+          <w:fldChar w:fldCharType="separate"/>
+        </w:r>
+        <w:r>
           <w:t xml:space="preserve">Figure </w:t>
         </w:r>
         <w:r>
           <w:rPr>
             <w:noProof/>
           </w:rPr>
-          <w:t>3</w:t>
+          <w:t>4</w:t>
+        </w:r>
+        <w:r>
+          <w:rPr>
+            <w:b/>
+            <w:bCs/>
+            <w:lang w:val="en-US"/>
+          </w:rPr>
+          <w:fldChar w:fldCharType="end"/>
         </w:r>
       </w:fldSimple>
       <w:r>
@@ -751,6 +2758,35 @@
       </w:pPr>
       <w:r>
         <w:t>FPGA resource utilization</w:t>
+      </w:r>
+    </w:p>
+    <w:p>
+      <w:r>
+        <w:t xml:space="preserve">Resource utilisation on the board is summarised in </w:t>
+      </w:r>
+      <w:r>
+        <w:fldChar w:fldCharType="begin"/>
+      </w:r>
+      <w:r>
+        <w:instrText xml:space="preserve"> REF _Ref416604407 \h </w:instrText>
+      </w:r>
+      <w:r>
+        <w:fldChar w:fldCharType="separate"/>
+      </w:r>
+      <w:r>
+        <w:t xml:space="preserve">Figure </w:t>
+      </w:r>
+      <w:r>
+        <w:rPr>
+          <w:noProof/>
+        </w:rPr>
+        <w:t>5</w:t>
+      </w:r>
+      <w:r>
+        <w:fldChar w:fldCharType="end"/>
+      </w:r>
+      <w:r>
+        <w:t>. The quantities of logic elements, combinational functions, and other resources are listed.</w:t>
       </w:r>
     </w:p>
     <w:p>
@@ -763,9 +2799,9 @@
           <w:lang w:eastAsia="en-CA"/>
         </w:rPr>
         <w:drawing>
-          <wp:inline distT="0" distB="0" distL="0" distR="0" wp14:anchorId="50E9ACB0" wp14:editId="2F92C8E2">
-            <wp:extent cx="4381500" cy="4162425"/>
-            <wp:effectExtent l="0" t="0" r="0" b="9525"/>
+          <wp:inline distT="0" distB="0" distL="0" distR="0" wp14:anchorId="4F1A151F" wp14:editId="36A93070">
+            <wp:extent cx="4206240" cy="3995928"/>
+            <wp:effectExtent l="0" t="0" r="3810" b="5080"/>
             <wp:docPr id="7" name="Picture 7"/>
             <wp:cNvGraphicFramePr>
               <a:graphicFrameLocks xmlns:a="http://schemas.openxmlformats.org/drawingml/2006/main" noChangeAspect="1"/>
@@ -778,7 +2814,7 @@
                     <pic:cNvPicPr/>
                   </pic:nvPicPr>
                   <pic:blipFill>
-                    <a:blip r:embed="rId11"/>
+                    <a:blip r:embed="rId15"/>
                     <a:stretch>
                       <a:fillRect/>
                     </a:stretch>
@@ -786,7 +2822,7 @@
                   <pic:spPr>
                     <a:xfrm>
                       <a:off x="0" y="0"/>
-                      <a:ext cx="4381500" cy="4162425"/>
+                      <a:ext cx="4210652" cy="4000120"/>
                     </a:xfrm>
                     <a:prstGeom prst="rect">
                       <a:avLst/>
@@ -803,6 +2839,7 @@
       <w:pPr>
         <w:pStyle w:val="Caption"/>
       </w:pPr>
+      <w:bookmarkStart w:id="5" w:name="_Ref416604407"/>
       <w:r>
         <w:t xml:space="preserve">Figure </w:t>
       </w:r>
@@ -811,9 +2848,10 @@
           <w:rPr>
             <w:noProof/>
           </w:rPr>
-          <w:t>4</w:t>
+          <w:t>6</w:t>
         </w:r>
       </w:fldSimple>
+      <w:bookmarkEnd w:id="5"/>
       <w:r>
         <w:t xml:space="preserve"> Resource Usage Summary</w:t>
       </w:r>
@@ -827,7 +2865,57 @@
         <w:t>Conclusion</w:t>
       </w:r>
     </w:p>
-    <w:p/>
+    <w:p>
+      <w:pPr>
+        <w:pStyle w:val="Heading2"/>
+      </w:pPr>
+      <w:r>
+        <w:t>Design Struggles</w:t>
+      </w:r>
+    </w:p>
+    <w:p>
+      <w:r>
+        <w:t xml:space="preserve">After designing individual components, we encountered some issues with integrating the parts together. Specifically because we did not design the hardware interface modules ourselves, we did not have a full grasp of their functioning and had struggles debugging problems relating to them. </w:t>
+      </w:r>
+    </w:p>
+    <w:p>
+      <w:pPr>
+        <w:pStyle w:val="Heading2"/>
+      </w:pPr>
+      <w:r>
+        <w:t>Future Improvements</w:t>
+      </w:r>
+    </w:p>
+    <w:p>
+      <w:r>
+        <w:t xml:space="preserve">The final system currently implemented is only </w:t>
+      </w:r>
+      <w:r>
+        <w:t xml:space="preserve">a </w:t>
+      </w:r>
+      <w:r>
+        <w:t xml:space="preserve">simple application of a music box. This design has many limitations regarding the </w:t>
+      </w:r>
+      <w:r>
+        <w:rPr>
+          <w:iCs/>
+        </w:rPr>
+        <w:t>music</w:t>
+      </w:r>
+      <w:r>
+        <w:rPr>
+          <w:i/>
+          <w:iCs/>
+        </w:rPr>
+        <w:t xml:space="preserve"> </w:t>
+      </w:r>
+      <w:r>
+        <w:t xml:space="preserve">it is able to play. </w:t>
+      </w:r>
+      <w:r>
+        <w:t>There are many musical enhancements that are not currently available in our system. These include having the ability to play chords, multiple voices, different instrument sounds and variations in musical intonation.</w:t>
+      </w:r>
+    </w:p>
     <w:p>
       <w:pPr>
         <w:pStyle w:val="Heading1"/>
@@ -875,7 +2963,6 @@
           <w:noProof/>
           <w:lang w:eastAsia="en-CA"/>
         </w:rPr>
-        <w:lastRenderedPageBreak/>
         <w:drawing>
           <wp:inline distT="0" distB="0" distL="0" distR="0">
             <wp:extent cx="5943600" cy="4457700"/>
@@ -894,7 +2981,7 @@
                     </pic:cNvPicPr>
                   </pic:nvPicPr>
                   <pic:blipFill>
-                    <a:blip r:embed="rId12">
+                    <a:blip r:embed="rId16">
                       <a:extLst>
                         <a:ext uri="{28A0092B-C50C-407E-A947-70E740481C1C}">
                           <a14:useLocalDpi xmlns:a14="http://schemas.microsoft.com/office/drawing/2010/main" val="0"/>
@@ -929,9 +3016,591 @@
         <w:t xml:space="preserve"> </w:t>
       </w:r>
     </w:p>
+    <w:p>
+      <w:r>
+        <w:br w:type="page"/>
+      </w:r>
+      <w:bookmarkStart w:id="6" w:name="_GoBack"/>
+      <w:bookmarkEnd w:id="6"/>
+    </w:p>
+    <w:tbl>
+      <w:tblPr>
+        <w:tblStyle w:val="TableGrid"/>
+        <w:tblW w:w="0" w:type="auto"/>
+        <w:tblLook w:val="04A0" w:firstRow="1" w:lastRow="0" w:firstColumn="1" w:lastColumn="0" w:noHBand="0" w:noVBand="1"/>
+      </w:tblPr>
+      <w:tblGrid>
+        <w:gridCol w:w="1980"/>
+        <w:gridCol w:w="1984"/>
+      </w:tblGrid>
+      <w:tr>
+        <w:tc>
+          <w:tcPr>
+            <w:tcW w:w="1980" w:type="dxa"/>
+          </w:tcPr>
+          <w:p>
+            <w:pPr>
+              <w:rPr>
+                <w:b/>
+                <w:bCs/>
+              </w:rPr>
+            </w:pPr>
+            <w:r>
+              <w:rPr>
+                <w:b/>
+                <w:bCs/>
+              </w:rPr>
+              <w:t>Push Buttons</w:t>
+            </w:r>
+          </w:p>
+        </w:tc>
+        <w:tc>
+          <w:tcPr>
+            <w:tcW w:w="1984" w:type="dxa"/>
+          </w:tcPr>
+          <w:p>
+            <w:pPr>
+              <w:rPr>
+                <w:b/>
+                <w:bCs/>
+              </w:rPr>
+            </w:pPr>
+            <w:r>
+              <w:rPr>
+                <w:b/>
+                <w:bCs/>
+              </w:rPr>
+              <w:t>Function</w:t>
+            </w:r>
+          </w:p>
+        </w:tc>
+      </w:tr>
+      <w:tr>
+        <w:tc>
+          <w:tcPr>
+            <w:tcW w:w="1980" w:type="dxa"/>
+          </w:tcPr>
+          <w:p>
+            <w:pPr>
+              <w:rPr>
+                <w:b/>
+                <w:bCs/>
+              </w:rPr>
+            </w:pPr>
+            <w:r>
+              <w:rPr>
+                <w:b/>
+                <w:bCs/>
+                <w:color w:val="FF0000"/>
+              </w:rPr>
+              <w:t>1</w:t>
+            </w:r>
+          </w:p>
+        </w:tc>
+        <w:tc>
+          <w:tcPr>
+            <w:tcW w:w="1984" w:type="dxa"/>
+          </w:tcPr>
+          <w:p>
+            <w:r>
+              <w:t>Start</w:t>
+            </w:r>
+          </w:p>
+        </w:tc>
+      </w:tr>
+      <w:tr>
+        <w:tc>
+          <w:tcPr>
+            <w:tcW w:w="1980" w:type="dxa"/>
+          </w:tcPr>
+          <w:p>
+            <w:pPr>
+              <w:rPr>
+                <w:b/>
+                <w:bCs/>
+              </w:rPr>
+            </w:pPr>
+            <w:r>
+              <w:rPr>
+                <w:b/>
+                <w:bCs/>
+                <w:color w:val="FF0000"/>
+              </w:rPr>
+              <w:t>2</w:t>
+            </w:r>
+          </w:p>
+        </w:tc>
+        <w:tc>
+          <w:tcPr>
+            <w:tcW w:w="1984" w:type="dxa"/>
+          </w:tcPr>
+          <w:p>
+            <w:r>
+              <w:t>Stop</w:t>
+            </w:r>
+          </w:p>
+        </w:tc>
+      </w:tr>
+      <w:tr>
+        <w:tc>
+          <w:tcPr>
+            <w:tcW w:w="1980" w:type="dxa"/>
+          </w:tcPr>
+          <w:p>
+            <w:pPr>
+              <w:rPr>
+                <w:b/>
+                <w:bCs/>
+              </w:rPr>
+            </w:pPr>
+            <w:r>
+              <w:rPr>
+                <w:b/>
+                <w:bCs/>
+                <w:color w:val="FF0000"/>
+              </w:rPr>
+              <w:t>3</w:t>
+            </w:r>
+          </w:p>
+        </w:tc>
+        <w:tc>
+          <w:tcPr>
+            <w:tcW w:w="1984" w:type="dxa"/>
+          </w:tcPr>
+          <w:p>
+            <w:r>
+              <w:t>INIT</w:t>
+            </w:r>
+          </w:p>
+        </w:tc>
+      </w:tr>
+      <w:tr>
+        <w:tc>
+          <w:tcPr>
+            <w:tcW w:w="1980" w:type="dxa"/>
+          </w:tcPr>
+          <w:p>
+            <w:pPr>
+              <w:rPr>
+                <w:b/>
+                <w:bCs/>
+              </w:rPr>
+            </w:pPr>
+            <w:r>
+              <w:rPr>
+                <w:b/>
+                <w:bCs/>
+                <w:color w:val="FF0000"/>
+              </w:rPr>
+              <w:t>4</w:t>
+            </w:r>
+          </w:p>
+        </w:tc>
+        <w:tc>
+          <w:tcPr>
+            <w:tcW w:w="1984" w:type="dxa"/>
+          </w:tcPr>
+          <w:p>
+            <w:r>
+              <w:t>Reset</w:t>
+            </w:r>
+          </w:p>
+        </w:tc>
+      </w:tr>
+      <w:tr>
+        <w:tc>
+          <w:tcPr>
+            <w:tcW w:w="1980" w:type="dxa"/>
+          </w:tcPr>
+          <w:p>
+            <w:pPr>
+              <w:rPr>
+                <w:b/>
+                <w:bCs/>
+              </w:rPr>
+            </w:pPr>
+            <w:r>
+              <w:rPr>
+                <w:b/>
+                <w:bCs/>
+              </w:rPr>
+              <w:t>Slide Switches</w:t>
+            </w:r>
+          </w:p>
+        </w:tc>
+        <w:tc>
+          <w:tcPr>
+            <w:tcW w:w="1984" w:type="dxa"/>
+          </w:tcPr>
+          <w:p/>
+        </w:tc>
+      </w:tr>
+      <w:tr>
+        <w:tc>
+          <w:tcPr>
+            <w:tcW w:w="1980" w:type="dxa"/>
+          </w:tcPr>
+          <w:p>
+            <w:pPr>
+              <w:rPr>
+                <w:b/>
+                <w:bCs/>
+              </w:rPr>
+            </w:pPr>
+            <w:r>
+              <w:rPr>
+                <w:b/>
+                <w:bCs/>
+                <w:color w:val="0CFC12"/>
+              </w:rPr>
+              <w:t>1</w:t>
+            </w:r>
+          </w:p>
+        </w:tc>
+        <w:tc>
+          <w:tcPr>
+            <w:tcW w:w="1984" w:type="dxa"/>
+          </w:tcPr>
+          <w:p>
+            <w:r>
+              <w:t>Repeat</w:t>
+            </w:r>
+          </w:p>
+        </w:tc>
+      </w:tr>
+      <w:tr>
+        <w:tc>
+          <w:tcPr>
+            <w:tcW w:w="1980" w:type="dxa"/>
+          </w:tcPr>
+          <w:p>
+            <w:pPr>
+              <w:rPr>
+                <w:b/>
+                <w:bCs/>
+              </w:rPr>
+            </w:pPr>
+            <w:r>
+              <w:rPr>
+                <w:b/>
+                <w:bCs/>
+                <w:color w:val="0CFC12"/>
+              </w:rPr>
+              <w:t>2</w:t>
+            </w:r>
+          </w:p>
+        </w:tc>
+        <w:tc>
+          <w:tcPr>
+            <w:tcW w:w="1984" w:type="dxa"/>
+          </w:tcPr>
+          <w:p>
+            <w:r>
+              <w:t>Pause</w:t>
+            </w:r>
+          </w:p>
+        </w:tc>
+      </w:tr>
+      <w:tr>
+        <w:tc>
+          <w:tcPr>
+            <w:tcW w:w="1980" w:type="dxa"/>
+          </w:tcPr>
+          <w:p>
+            <w:pPr>
+              <w:rPr>
+                <w:b/>
+                <w:bCs/>
+              </w:rPr>
+            </w:pPr>
+            <w:r>
+              <w:rPr>
+                <w:b/>
+                <w:bCs/>
+                <w:color w:val="0CFC12"/>
+              </w:rPr>
+              <w:t>3</w:t>
+            </w:r>
+          </w:p>
+        </w:tc>
+        <w:tc>
+          <w:tcPr>
+            <w:tcW w:w="1984" w:type="dxa"/>
+          </w:tcPr>
+          <w:p>
+            <w:r>
+              <w:t>Transpose</w:t>
+            </w:r>
+          </w:p>
+        </w:tc>
+      </w:tr>
+      <w:tr>
+        <w:tc>
+          <w:tcPr>
+            <w:tcW w:w="1980" w:type="dxa"/>
+          </w:tcPr>
+          <w:p>
+            <w:pPr>
+              <w:rPr>
+                <w:b/>
+                <w:bCs/>
+              </w:rPr>
+            </w:pPr>
+            <w:r>
+              <w:rPr>
+                <w:b/>
+                <w:bCs/>
+                <w:color w:val="0CFC12"/>
+              </w:rPr>
+              <w:t>4</w:t>
+            </w:r>
+          </w:p>
+        </w:tc>
+        <w:tc>
+          <w:tcPr>
+            <w:tcW w:w="1984" w:type="dxa"/>
+          </w:tcPr>
+          <w:p>
+            <w:r>
+              <w:t>Song Select</w:t>
+            </w:r>
+          </w:p>
+        </w:tc>
+      </w:tr>
+      <w:tr>
+        <w:tc>
+          <w:tcPr>
+            <w:tcW w:w="1980" w:type="dxa"/>
+          </w:tcPr>
+          <w:p>
+            <w:pPr>
+              <w:rPr>
+                <w:b/>
+                <w:bCs/>
+              </w:rPr>
+            </w:pPr>
+            <w:r>
+              <w:rPr>
+                <w:b/>
+                <w:bCs/>
+                <w:color w:val="0CFC12"/>
+              </w:rPr>
+              <w:t>5</w:t>
+            </w:r>
+          </w:p>
+        </w:tc>
+        <w:tc>
+          <w:tcPr>
+            <w:tcW w:w="1984" w:type="dxa"/>
+          </w:tcPr>
+          <w:p>
+            <w:r>
+              <w:t>Tempo</w:t>
+            </w:r>
+          </w:p>
+        </w:tc>
+      </w:tr>
+      <w:tr>
+        <w:tc>
+          <w:tcPr>
+            <w:tcW w:w="1980" w:type="dxa"/>
+          </w:tcPr>
+          <w:p>
+            <w:pPr>
+              <w:rPr>
+                <w:b/>
+                <w:bCs/>
+              </w:rPr>
+            </w:pPr>
+            <w:r>
+              <w:rPr>
+                <w:b/>
+                <w:bCs/>
+              </w:rPr>
+              <w:t>7-Segment Display</w:t>
+            </w:r>
+          </w:p>
+        </w:tc>
+        <w:tc>
+          <w:tcPr>
+            <w:tcW w:w="1984" w:type="dxa"/>
+          </w:tcPr>
+          <w:p/>
+        </w:tc>
+      </w:tr>
+      <w:tr>
+        <w:tc>
+          <w:tcPr>
+            <w:tcW w:w="1980" w:type="dxa"/>
+          </w:tcPr>
+          <w:p>
+            <w:pPr>
+              <w:rPr>
+                <w:b/>
+                <w:bCs/>
+              </w:rPr>
+            </w:pPr>
+            <w:r>
+              <w:rPr>
+                <w:b/>
+                <w:bCs/>
+                <w:color w:val="7030A0"/>
+              </w:rPr>
+              <w:t>1</w:t>
+            </w:r>
+          </w:p>
+        </w:tc>
+        <w:tc>
+          <w:tcPr>
+            <w:tcW w:w="1984" w:type="dxa"/>
+          </w:tcPr>
+          <w:p>
+            <w:r>
+              <w:t>Volume</w:t>
+            </w:r>
+          </w:p>
+        </w:tc>
+      </w:tr>
+      <w:tr>
+        <w:tc>
+          <w:tcPr>
+            <w:tcW w:w="1980" w:type="dxa"/>
+          </w:tcPr>
+          <w:p>
+            <w:pPr>
+              <w:rPr>
+                <w:b/>
+                <w:bCs/>
+              </w:rPr>
+            </w:pPr>
+            <w:r>
+              <w:rPr>
+                <w:b/>
+                <w:bCs/>
+                <w:color w:val="7030A0"/>
+              </w:rPr>
+              <w:t>2</w:t>
+            </w:r>
+          </w:p>
+        </w:tc>
+        <w:tc>
+          <w:tcPr>
+            <w:tcW w:w="1984" w:type="dxa"/>
+          </w:tcPr>
+          <w:p>
+            <w:r>
+              <w:t>Volume</w:t>
+            </w:r>
+          </w:p>
+        </w:tc>
+      </w:tr>
+      <w:tr>
+        <w:tc>
+          <w:tcPr>
+            <w:tcW w:w="1980" w:type="dxa"/>
+          </w:tcPr>
+          <w:p>
+            <w:pPr>
+              <w:rPr>
+                <w:b/>
+                <w:bCs/>
+              </w:rPr>
+            </w:pPr>
+            <w:r>
+              <w:rPr>
+                <w:b/>
+                <w:bCs/>
+                <w:color w:val="7030A0"/>
+              </w:rPr>
+              <w:t>3</w:t>
+            </w:r>
+          </w:p>
+        </w:tc>
+        <w:tc>
+          <w:tcPr>
+            <w:tcW w:w="1984" w:type="dxa"/>
+          </w:tcPr>
+          <w:p>
+            <w:r>
+              <w:t>Octave</w:t>
+            </w:r>
+          </w:p>
+        </w:tc>
+      </w:tr>
+      <w:tr>
+        <w:tc>
+          <w:tcPr>
+            <w:tcW w:w="1980" w:type="dxa"/>
+          </w:tcPr>
+          <w:p>
+            <w:pPr>
+              <w:rPr>
+                <w:b/>
+                <w:bCs/>
+              </w:rPr>
+            </w:pPr>
+            <w:r>
+              <w:rPr>
+                <w:b/>
+                <w:bCs/>
+                <w:color w:val="7030A0"/>
+              </w:rPr>
+              <w:t>4</w:t>
+            </w:r>
+          </w:p>
+        </w:tc>
+        <w:tc>
+          <w:tcPr>
+            <w:tcW w:w="1984" w:type="dxa"/>
+          </w:tcPr>
+          <w:p>
+            <w:r>
+              <w:t>Note Number (hex)</w:t>
+            </w:r>
+          </w:p>
+        </w:tc>
+      </w:tr>
+      <w:tr>
+        <w:tc>
+          <w:tcPr>
+            <w:tcW w:w="1980" w:type="dxa"/>
+          </w:tcPr>
+          <w:p>
+            <w:pPr>
+              <w:rPr>
+                <w:b/>
+                <w:bCs/>
+              </w:rPr>
+            </w:pPr>
+            <w:r>
+              <w:rPr>
+                <w:b/>
+                <w:bCs/>
+              </w:rPr>
+              <w:t>LED</w:t>
+            </w:r>
+          </w:p>
+        </w:tc>
+        <w:tc>
+          <w:tcPr>
+            <w:tcW w:w="1984" w:type="dxa"/>
+          </w:tcPr>
+          <w:p>
+            <w:r>
+              <w:t>Beat</w:t>
+            </w:r>
+          </w:p>
+        </w:tc>
+      </w:tr>
+    </w:tbl>
     <w:p/>
+    <w:p>
+      <w:r>
+        <w:t>^Ignore that for now.</w:t>
+      </w:r>
+    </w:p>
     <w:sectPr>
-      <w:headerReference w:type="default" r:id="rId13"/>
+      <w:headerReference w:type="default" r:id="rId17"/>
       <w:pgSz w:w="12240" w:h="15840"/>
       <w:pgMar w:top="1440" w:right="1440" w:bottom="1440" w:left="1440" w:header="708" w:footer="708" w:gutter="0"/>
       <w:cols w:space="708"/>
@@ -1024,6 +3693,11 @@
     <w:r>
       <w:t>Yarden Arané 260524831</w:t>
     </w:r>
+  </w:p>
+  <w:p>
+    <w:pPr>
+      <w:pStyle w:val="Header"/>
+    </w:pPr>
   </w:p>
 </w:hdr>
 </file>
@@ -1772,6 +4446,47 @@
       <w:contextualSpacing/>
     </w:pPr>
   </w:style>
+  <w:style w:type="table" w:styleId="TableGrid">
+    <w:name w:val="Table Grid"/>
+    <w:basedOn w:val="TableNormal"/>
+    <w:uiPriority w:val="39"/>
+    <w:rsid w:val="001D5281"/>
+    <w:pPr>
+      <w:spacing w:after="0" w:line="240" w:lineRule="auto"/>
+    </w:pPr>
+    <w:tblPr>
+      <w:tblBorders>
+        <w:top w:val="single" w:sz="4" w:space="0" w:color="auto"/>
+        <w:left w:val="single" w:sz="4" w:space="0" w:color="auto"/>
+        <w:bottom w:val="single" w:sz="4" w:space="0" w:color="auto"/>
+        <w:right w:val="single" w:sz="4" w:space="0" w:color="auto"/>
+        <w:insideH w:val="single" w:sz="4" w:space="0" w:color="auto"/>
+        <w:insideV w:val="single" w:sz="4" w:space="0" w:color="auto"/>
+      </w:tblBorders>
+    </w:tblPr>
+  </w:style>
+  <w:style w:type="paragraph" w:styleId="Footer">
+    <w:name w:val="footer"/>
+    <w:basedOn w:val="Normal"/>
+    <w:link w:val="FooterChar"/>
+    <w:uiPriority w:val="99"/>
+    <w:unhideWhenUsed/>
+    <w:rsid w:val="008A5977"/>
+    <w:pPr>
+      <w:tabs>
+        <w:tab w:val="center" w:pos="4680"/>
+        <w:tab w:val="right" w:pos="9360"/>
+      </w:tabs>
+      <w:spacing w:after="0" w:line="240" w:lineRule="auto"/>
+    </w:pPr>
+  </w:style>
+  <w:style w:type="character" w:customStyle="1" w:styleId="FooterChar">
+    <w:name w:val="Footer Char"/>
+    <w:basedOn w:val="DefaultParagraphFont"/>
+    <w:link w:val="Footer"/>
+    <w:uiPriority w:val="99"/>
+    <w:rsid w:val="008A5977"/>
+  </w:style>
 </w:styles>
 </file>
 
@@ -2041,7 +4756,7 @@
 </file>
 
 <file path=customXml/itemProps1.xml><?xml version="1.0" encoding="utf-8"?>
-<ds:datastoreItem xmlns:ds="http://schemas.openxmlformats.org/officeDocument/2006/customXml" ds:itemID="{E9941075-D5A6-4DFB-AFEA-1CF3C1341AB0}">
+<ds:datastoreItem xmlns:ds="http://schemas.openxmlformats.org/officeDocument/2006/customXml" ds:itemID="{E8F9B5AF-AA45-4157-A299-A941E848E464}">
   <ds:schemaRefs>
     <ds:schemaRef ds:uri="http://schemas.openxmlformats.org/officeDocument/2006/bibliography"/>
   </ds:schemaRefs>

</xml_diff>